<commit_message>
Added screenshots for ITUC
</commit_message>
<xml_diff>
--- a/5kurs/bunova/CMS/Tem521ITUC.docx
+++ b/5kurs/bunova/CMS/Tem521ITUC.docx
@@ -629,15 +629,7 @@
     <w:p/>
     <w:p>
       <w:r>
-        <w:t xml:space="preserve">В рамках данной контрольной работы был создан интернет-сайт </w:t>
-      </w:r>
-      <w:proofErr w:type="gramStart"/>
-      <w:r>
-        <w:t>на</w:t>
-      </w:r>
-      <w:proofErr w:type="gramEnd"/>
-      <w:r>
-        <w:t xml:space="preserve"> тему логопедических игр для развития речи. Адрес сайта: </w:t>
+        <w:t xml:space="preserve">В рамках данной контрольной работы был создан интернет-сайт на тему логопедических игр для развития речи. Адрес сайта: </w:t>
       </w:r>
       <w:proofErr w:type="spellStart"/>
       <w:r>
@@ -752,9 +744,9 @@
         </w:rPr>
         <w:drawing>
           <wp:inline distT="0" distB="0" distL="0" distR="0">
-            <wp:extent cx="5532683" cy="3572142"/>
-            <wp:effectExtent l="19050" t="0" r="0" b="0"/>
-            <wp:docPr id="1" name="Рисунок 1"/>
+            <wp:extent cx="5939790" cy="2897531"/>
+            <wp:effectExtent l="19050" t="0" r="3810" b="0"/>
+            <wp:docPr id="2" name="Рисунок 1"/>
             <wp:cNvGraphicFramePr>
               <a:graphicFrameLocks xmlns:a="http://schemas.openxmlformats.org/drawingml/2006/main" noChangeAspect="1"/>
             </wp:cNvGraphicFramePr>
@@ -777,7 +769,7 @@
                   <pic:spPr bwMode="auto">
                     <a:xfrm>
                       <a:off x="0" y="0"/>
-                      <a:ext cx="5530528" cy="3570750"/>
+                      <a:ext cx="5939790" cy="2897531"/>
                     </a:xfrm>
                     <a:prstGeom prst="rect">
                       <a:avLst/>
@@ -811,9 +803,9 @@
         <w:lastRenderedPageBreak/>
         <w:drawing>
           <wp:inline distT="0" distB="0" distL="0" distR="0">
-            <wp:extent cx="5457202" cy="4674549"/>
+            <wp:extent cx="4768850" cy="4264660"/>
             <wp:effectExtent l="19050" t="0" r="0" b="0"/>
-            <wp:docPr id="4" name="Рисунок 4"/>
+            <wp:docPr id="3" name="Рисунок 4"/>
             <wp:cNvGraphicFramePr>
               <a:graphicFrameLocks xmlns:a="http://schemas.openxmlformats.org/drawingml/2006/main" noChangeAspect="1"/>
             </wp:cNvGraphicFramePr>
@@ -836,7 +828,7 @@
                   <pic:spPr bwMode="auto">
                     <a:xfrm>
                       <a:off x="0" y="0"/>
-                      <a:ext cx="5460614" cy="4677472"/>
+                      <a:ext cx="4768850" cy="4264660"/>
                     </a:xfrm>
                     <a:prstGeom prst="rect">
                       <a:avLst/>
@@ -873,9 +865,9 @@
         <w:lastRenderedPageBreak/>
         <w:drawing>
           <wp:inline distT="0" distB="0" distL="0" distR="0">
-            <wp:extent cx="4905375" cy="5315585"/>
-            <wp:effectExtent l="19050" t="0" r="9525" b="0"/>
-            <wp:docPr id="7" name="Рисунок 7"/>
+            <wp:extent cx="4708525" cy="5494655"/>
+            <wp:effectExtent l="19050" t="0" r="0" b="0"/>
+            <wp:docPr id="6" name="Рисунок 10"/>
             <wp:cNvGraphicFramePr>
               <a:graphicFrameLocks xmlns:a="http://schemas.openxmlformats.org/drawingml/2006/main" noChangeAspect="1"/>
             </wp:cNvGraphicFramePr>
@@ -883,7 +875,7 @@
               <a:graphicData uri="http://schemas.openxmlformats.org/drawingml/2006/picture">
                 <pic:pic xmlns:pic="http://schemas.openxmlformats.org/drawingml/2006/picture">
                   <pic:nvPicPr>
-                    <pic:cNvPr id="0" name="Picture 7"/>
+                    <pic:cNvPr id="0" name="Picture 10"/>
                     <pic:cNvPicPr>
                       <a:picLocks noChangeAspect="1" noChangeArrowheads="1"/>
                     </pic:cNvPicPr>
@@ -898,7 +890,7 @@
                   <pic:spPr bwMode="auto">
                     <a:xfrm>
                       <a:off x="0" y="0"/>
-                      <a:ext cx="4905375" cy="5315585"/>
+                      <a:ext cx="4708525" cy="5494655"/>
                     </a:xfrm>
                     <a:prstGeom prst="rect">
                       <a:avLst/>
@@ -920,7 +912,94 @@
     </w:p>
     <w:p>
       <w:r>
-        <w:t>Рисунок 3: Пример услуг – «Игра «Назови буквы» с возможностью комментирования.</w:t>
+        <w:t>Рисунок 3: Пример услуг – «Игра «Назови буквы»</w:t>
+      </w:r>
+      <w:r>
+        <w:t>, просмотр неавторизованным пользователям запрещен.</w:t>
+      </w:r>
+    </w:p>
+    <w:p>
+      <w:r>
+        <w:t>Как видно, пока не произведена авторизация пользователя, материал ему не будет доступен. Только пользователи с правами не ниже «</w:t>
+      </w:r>
+      <w:r>
+        <w:rPr>
+          <w:lang w:val="en-US"/>
+        </w:rPr>
+        <w:t>Registered</w:t>
+      </w:r>
+      <w:r>
+        <w:t xml:space="preserve">» могут просматривать страницу. </w:t>
+      </w:r>
+    </w:p>
+    <w:p>
+      <w:pPr>
+        <w:rPr>
+          <w:b/>
+        </w:rPr>
+      </w:pPr>
+      <w:r>
+        <w:rPr>
+          <w:b/>
+          <w:noProof/>
+          <w:lang w:eastAsia="ru-RU"/>
+        </w:rPr>
+        <w:lastRenderedPageBreak/>
+        <w:drawing>
+          <wp:inline distT="0" distB="0" distL="0" distR="0">
+            <wp:extent cx="4691380" cy="5161915"/>
+            <wp:effectExtent l="19050" t="0" r="0" b="0"/>
+            <wp:docPr id="8" name="Рисунок 13"/>
+            <wp:cNvGraphicFramePr>
+              <a:graphicFrameLocks xmlns:a="http://schemas.openxmlformats.org/drawingml/2006/main" noChangeAspect="1"/>
+            </wp:cNvGraphicFramePr>
+            <a:graphic xmlns:a="http://schemas.openxmlformats.org/drawingml/2006/main">
+              <a:graphicData uri="http://schemas.openxmlformats.org/drawingml/2006/picture">
+                <pic:pic xmlns:pic="http://schemas.openxmlformats.org/drawingml/2006/picture">
+                  <pic:nvPicPr>
+                    <pic:cNvPr id="0" name="Picture 13"/>
+                    <pic:cNvPicPr>
+                      <a:picLocks noChangeAspect="1" noChangeArrowheads="1"/>
+                    </pic:cNvPicPr>
+                  </pic:nvPicPr>
+                  <pic:blipFill>
+                    <a:blip r:embed="rId11" cstate="print"/>
+                    <a:srcRect/>
+                    <a:stretch>
+                      <a:fillRect/>
+                    </a:stretch>
+                  </pic:blipFill>
+                  <pic:spPr bwMode="auto">
+                    <a:xfrm>
+                      <a:off x="0" y="0"/>
+                      <a:ext cx="4691380" cy="5161915"/>
+                    </a:xfrm>
+                    <a:prstGeom prst="rect">
+                      <a:avLst/>
+                    </a:prstGeom>
+                    <a:noFill/>
+                    <a:ln w="9525">
+                      <a:noFill/>
+                      <a:miter lim="800000"/>
+                      <a:headEnd/>
+                      <a:tailEnd/>
+                    </a:ln>
+                  </pic:spPr>
+                </pic:pic>
+              </a:graphicData>
+            </a:graphic>
+          </wp:inline>
+        </w:drawing>
+      </w:r>
+    </w:p>
+    <w:p>
+      <w:r>
+        <w:t>Рис. 4: Пример услуг – «Игра «Назови буквы» с возможностью комментирования.</w:t>
+      </w:r>
+    </w:p>
+    <w:p>
+      <w:r>
+        <w:t xml:space="preserve">После выполнения авторизации пользователь сможет просматривать закрытые страницы. </w:t>
       </w:r>
     </w:p>
     <w:p>
@@ -948,7 +1027,7 @@
                     </pic:cNvPicPr>
                   </pic:nvPicPr>
                   <pic:blipFill>
-                    <a:blip r:embed="rId11" cstate="print"/>
+                    <a:blip r:embed="rId12" cstate="print"/>
                     <a:srcRect/>
                     <a:stretch>
                       <a:fillRect/>
@@ -979,7 +1058,10 @@
     </w:p>
     <w:p>
       <w:r>
-        <w:t>Рисунок 4: Раздел «Отзывы», содержит форму добавления комментариев</w:t>
+        <w:t>Рисунок 5</w:t>
+      </w:r>
+      <w:r>
+        <w:t>: Раздел «Отзывы», содержит форму добавления комментариев</w:t>
       </w:r>
     </w:p>
     <w:p>
@@ -1007,7 +1089,7 @@
                     </pic:cNvPicPr>
                   </pic:nvPicPr>
                   <pic:blipFill>
-                    <a:blip r:embed="rId12" cstate="print"/>
+                    <a:blip r:embed="rId13" cstate="print"/>
                     <a:srcRect/>
                     <a:stretch>
                       <a:fillRect/>
@@ -1038,7 +1120,10 @@
     </w:p>
     <w:p>
       <w:r>
-        <w:t>Рисунок 5: Раздел «Контакты», содержит контактные данные администратора сайта и форму обратной связи</w:t>
+        <w:t>Рисунок 6</w:t>
+      </w:r>
+      <w:r>
+        <w:t>: Раздел «Контакты», содержит контактные данные администратора сайта и форму обратной связи</w:t>
       </w:r>
     </w:p>
     <w:p>
@@ -1065,7 +1150,7 @@
                     </pic:cNvPicPr>
                   </pic:nvPicPr>
                   <pic:blipFill>
-                    <a:blip r:embed="rId13" cstate="print"/>
+                    <a:blip r:embed="rId14" cstate="print"/>
                     <a:srcRect/>
                     <a:stretch>
                       <a:fillRect/>
@@ -1096,7 +1181,10 @@
     </w:p>
     <w:p>
       <w:r>
-        <w:t xml:space="preserve">Рисунок 6: Модуль «Логотип» был изменен </w:t>
+        <w:t>Рисунок 7</w:t>
+      </w:r>
+      <w:r>
+        <w:t xml:space="preserve">: Модуль «Логотип» был изменен </w:t>
       </w:r>
       <w:proofErr w:type="gramStart"/>
       <w:r>
@@ -1132,7 +1220,7 @@
                     </pic:cNvPicPr>
                   </pic:nvPicPr>
                   <pic:blipFill>
-                    <a:blip r:embed="rId14" cstate="print"/>
+                    <a:blip r:embed="rId15" cstate="print"/>
                     <a:srcRect/>
                     <a:stretch>
                       <a:fillRect/>
@@ -1163,7 +1251,10 @@
     </w:p>
     <w:p>
       <w:r>
-        <w:t>Рисунок 7: «Форма входа/регистрации»</w:t>
+        <w:t>Рисунок 8</w:t>
+      </w:r>
+      <w:r>
+        <w:t>: «Форма входа/регистрации»</w:t>
       </w:r>
     </w:p>
     <w:p>
@@ -1222,7 +1313,7 @@
                     </pic:cNvPicPr>
                   </pic:nvPicPr>
                   <pic:blipFill>
-                    <a:blip r:embed="rId15" cstate="print"/>
+                    <a:blip r:embed="rId16" cstate="print"/>
                     <a:srcRect/>
                     <a:stretch>
                       <a:fillRect/>
@@ -1253,7 +1344,10 @@
     </w:p>
     <w:p>
       <w:r>
-        <w:t xml:space="preserve">Рисунок 8: Форма «Вход/регистрация» с выполненным входом через социальную сеть. </w:t>
+        <w:t>Рисунок 9</w:t>
+      </w:r>
+      <w:r>
+        <w:t xml:space="preserve">: Форма «Вход/регистрация» с выполненным входом через социальную сеть. </w:t>
       </w:r>
       <w:r>
         <w:t xml:space="preserve"> </w:t>
@@ -1284,7 +1378,7 @@
                     </pic:cNvPicPr>
                   </pic:nvPicPr>
                   <pic:blipFill>
-                    <a:blip r:embed="rId16" cstate="print"/>
+                    <a:blip r:embed="rId17" cstate="print"/>
                     <a:srcRect/>
                     <a:stretch>
                       <a:fillRect/>
@@ -1315,7 +1409,10 @@
     </w:p>
     <w:p>
       <w:r>
-        <w:t xml:space="preserve">Рисунок 9: Перечень </w:t>
+        <w:t>Рисунок 10</w:t>
+      </w:r>
+      <w:r>
+        <w:t xml:space="preserve">: Перечень </w:t>
       </w:r>
       <w:proofErr w:type="spellStart"/>
       <w:r>
@@ -1350,7 +1447,7 @@
                     </pic:cNvPicPr>
                   </pic:nvPicPr>
                   <pic:blipFill>
-                    <a:blip r:embed="rId17" cstate="print"/>
+                    <a:blip r:embed="rId18" cstate="print"/>
                     <a:srcRect/>
                     <a:stretch>
                       <a:fillRect/>
@@ -1381,7 +1478,10 @@
     </w:p>
     <w:p>
       <w:r>
-        <w:t xml:space="preserve">Рисунок 10: Окно редактора </w:t>
+        <w:t>Рисунок 11</w:t>
+      </w:r>
+      <w:r>
+        <w:t xml:space="preserve">: Окно редактора </w:t>
       </w:r>
       <w:r>
         <w:rPr>
@@ -1414,6 +1514,9 @@
         <w:t>JCE</w:t>
       </w:r>
       <w:r>
+        <w:t xml:space="preserve"> (рис. 10)</w:t>
+      </w:r>
+      <w:r>
         <w:t>;</w:t>
       </w:r>
     </w:p>
@@ -1442,6 +1545,9 @@
       </w:r>
       <w:proofErr w:type="spellEnd"/>
       <w:r>
+        <w:t xml:space="preserve"> (рис. 4)</w:t>
+      </w:r>
+      <w:r>
         <w:t>;</w:t>
       </w:r>
     </w:p>
@@ -1470,6 +1576,9 @@
       </w:r>
       <w:proofErr w:type="spellEnd"/>
       <w:r>
+        <w:t xml:space="preserve"> (рис. 7, 8)</w:t>
+      </w:r>
+      <w:r>
         <w:t>.</w:t>
       </w:r>
     </w:p>
@@ -1486,8 +1595,268 @@
         <w:t xml:space="preserve"> выше.</w:t>
       </w:r>
     </w:p>
+    <w:p>
+      <w:r>
+        <w:t>Также были добавлены модули:</w:t>
+      </w:r>
+    </w:p>
+    <w:p>
+      <w:pPr>
+        <w:pStyle w:val="ab"/>
+        <w:numPr>
+          <w:ilvl w:val="0"/>
+          <w:numId w:val="8"/>
+        </w:numPr>
+      </w:pPr>
+      <w:r>
+        <w:t>Новое окно авторизации пользователя</w:t>
+      </w:r>
+      <w:r>
+        <w:t xml:space="preserve"> (рис. 7, 8)</w:t>
+      </w:r>
+      <w:r>
+        <w:t>;</w:t>
+      </w:r>
+    </w:p>
+    <w:p>
+      <w:pPr>
+        <w:pStyle w:val="ab"/>
+        <w:numPr>
+          <w:ilvl w:val="0"/>
+          <w:numId w:val="8"/>
+        </w:numPr>
+      </w:pPr>
+      <w:r>
+        <w:lastRenderedPageBreak/>
+        <w:t>Модуль «Кто на сайте», показывает активных пользователей;</w:t>
+      </w:r>
+    </w:p>
+    <w:p>
+      <w:pPr>
+        <w:pStyle w:val="ab"/>
+        <w:numPr>
+          <w:ilvl w:val="0"/>
+          <w:numId w:val="8"/>
+        </w:numPr>
+      </w:pPr>
+      <w:r>
+        <w:t xml:space="preserve">Модуль «Новые пользователи», выводит список </w:t>
+      </w:r>
+      <w:r>
+        <w:t>новых зарегистрированных пользователей.</w:t>
+      </w:r>
+    </w:p>
+    <w:p/>
+    <w:p>
+      <w:r>
+        <w:rPr>
+          <w:noProof/>
+          <w:lang w:eastAsia="ru-RU"/>
+        </w:rPr>
+        <w:drawing>
+          <wp:inline distT="0" distB="0" distL="0" distR="0">
+            <wp:extent cx="2162175" cy="1888490"/>
+            <wp:effectExtent l="19050" t="0" r="9525" b="0"/>
+            <wp:docPr id="9" name="Рисунок 16"/>
+            <wp:cNvGraphicFramePr>
+              <a:graphicFrameLocks xmlns:a="http://schemas.openxmlformats.org/drawingml/2006/main" noChangeAspect="1"/>
+            </wp:cNvGraphicFramePr>
+            <a:graphic xmlns:a="http://schemas.openxmlformats.org/drawingml/2006/main">
+              <a:graphicData uri="http://schemas.openxmlformats.org/drawingml/2006/picture">
+                <pic:pic xmlns:pic="http://schemas.openxmlformats.org/drawingml/2006/picture">
+                  <pic:nvPicPr>
+                    <pic:cNvPr id="0" name="Picture 16"/>
+                    <pic:cNvPicPr>
+                      <a:picLocks noChangeAspect="1" noChangeArrowheads="1"/>
+                    </pic:cNvPicPr>
+                  </pic:nvPicPr>
+                  <pic:blipFill>
+                    <a:blip r:embed="rId19" cstate="print"/>
+                    <a:srcRect/>
+                    <a:stretch>
+                      <a:fillRect/>
+                    </a:stretch>
+                  </pic:blipFill>
+                  <pic:spPr bwMode="auto">
+                    <a:xfrm>
+                      <a:off x="0" y="0"/>
+                      <a:ext cx="2162175" cy="1888490"/>
+                    </a:xfrm>
+                    <a:prstGeom prst="rect">
+                      <a:avLst/>
+                    </a:prstGeom>
+                    <a:noFill/>
+                    <a:ln w="9525">
+                      <a:noFill/>
+                      <a:miter lim="800000"/>
+                      <a:headEnd/>
+                      <a:tailEnd/>
+                    </a:ln>
+                  </pic:spPr>
+                </pic:pic>
+              </a:graphicData>
+            </a:graphic>
+          </wp:inline>
+        </w:drawing>
+      </w:r>
+    </w:p>
+    <w:p>
+      <w:r>
+        <w:t>Рис. 12: Модуль «Кто на сайте»</w:t>
+      </w:r>
+    </w:p>
+    <w:p>
+      <w:r>
+        <w:t xml:space="preserve">Как видно, </w:t>
+      </w:r>
+      <w:proofErr w:type="spellStart"/>
+      <w:r>
+        <w:t>плагин</w:t>
+      </w:r>
+      <w:proofErr w:type="spellEnd"/>
+      <w:r>
+        <w:t xml:space="preserve"> </w:t>
+      </w:r>
+      <w:r>
+        <w:t xml:space="preserve">социальной </w:t>
+      </w:r>
+      <w:r>
+        <w:t xml:space="preserve">авторизации </w:t>
+      </w:r>
+      <w:r>
+        <w:t xml:space="preserve">создаёт нового пользователя при авторизации через каждую из доступных </w:t>
+      </w:r>
+      <w:r>
+        <w:t xml:space="preserve"> </w:t>
+      </w:r>
+      <w:r>
+        <w:t>социальных сетей.</w:t>
+      </w:r>
+    </w:p>
+    <w:p/>
+    <w:p>
+      <w:r>
+        <w:rPr>
+          <w:noProof/>
+          <w:lang w:eastAsia="ru-RU"/>
+        </w:rPr>
+        <w:drawing>
+          <wp:inline distT="0" distB="0" distL="0" distR="0">
+            <wp:extent cx="2401570" cy="1504315"/>
+            <wp:effectExtent l="19050" t="0" r="0" b="0"/>
+            <wp:docPr id="11" name="Рисунок 19"/>
+            <wp:cNvGraphicFramePr>
+              <a:graphicFrameLocks xmlns:a="http://schemas.openxmlformats.org/drawingml/2006/main" noChangeAspect="1"/>
+            </wp:cNvGraphicFramePr>
+            <a:graphic xmlns:a="http://schemas.openxmlformats.org/drawingml/2006/main">
+              <a:graphicData uri="http://schemas.openxmlformats.org/drawingml/2006/picture">
+                <pic:pic xmlns:pic="http://schemas.openxmlformats.org/drawingml/2006/picture">
+                  <pic:nvPicPr>
+                    <pic:cNvPr id="0" name="Picture 19"/>
+                    <pic:cNvPicPr>
+                      <a:picLocks noChangeAspect="1" noChangeArrowheads="1"/>
+                    </pic:cNvPicPr>
+                  </pic:nvPicPr>
+                  <pic:blipFill>
+                    <a:blip r:embed="rId20" cstate="print"/>
+                    <a:srcRect/>
+                    <a:stretch>
+                      <a:fillRect/>
+                    </a:stretch>
+                  </pic:blipFill>
+                  <pic:spPr bwMode="auto">
+                    <a:xfrm>
+                      <a:off x="0" y="0"/>
+                      <a:ext cx="2401570" cy="1504315"/>
+                    </a:xfrm>
+                    <a:prstGeom prst="rect">
+                      <a:avLst/>
+                    </a:prstGeom>
+                    <a:noFill/>
+                    <a:ln w="9525">
+                      <a:noFill/>
+                      <a:miter lim="800000"/>
+                      <a:headEnd/>
+                      <a:tailEnd/>
+                    </a:ln>
+                  </pic:spPr>
+                </pic:pic>
+              </a:graphicData>
+            </a:graphic>
+          </wp:inline>
+        </w:drawing>
+      </w:r>
+    </w:p>
+    <w:p>
+      <w:r>
+        <w:t>Рис. 13: Модуль «Новые пользователи»</w:t>
+      </w:r>
+    </w:p>
+    <w:p>
+      <w:r>
+        <w:rPr>
+          <w:noProof/>
+          <w:lang w:eastAsia="ru-RU"/>
+        </w:rPr>
+        <w:drawing>
+          <wp:inline distT="0" distB="0" distL="0" distR="0">
+            <wp:extent cx="5544262" cy="1872348"/>
+            <wp:effectExtent l="19050" t="0" r="0" b="0"/>
+            <wp:docPr id="12" name="Рисунок 22"/>
+            <wp:cNvGraphicFramePr>
+              <a:graphicFrameLocks xmlns:a="http://schemas.openxmlformats.org/drawingml/2006/main" noChangeAspect="1"/>
+            </wp:cNvGraphicFramePr>
+            <a:graphic xmlns:a="http://schemas.openxmlformats.org/drawingml/2006/main">
+              <a:graphicData uri="http://schemas.openxmlformats.org/drawingml/2006/picture">
+                <pic:pic xmlns:pic="http://schemas.openxmlformats.org/drawingml/2006/picture">
+                  <pic:nvPicPr>
+                    <pic:cNvPr id="0" name="Picture 22"/>
+                    <pic:cNvPicPr>
+                      <a:picLocks noChangeAspect="1" noChangeArrowheads="1"/>
+                    </pic:cNvPicPr>
+                  </pic:nvPicPr>
+                  <pic:blipFill>
+                    <a:blip r:embed="rId21" cstate="print"/>
+                    <a:srcRect/>
+                    <a:stretch>
+                      <a:fillRect/>
+                    </a:stretch>
+                  </pic:blipFill>
+                  <pic:spPr bwMode="auto">
+                    <a:xfrm>
+                      <a:off x="0" y="0"/>
+                      <a:ext cx="5542102" cy="1871619"/>
+                    </a:xfrm>
+                    <a:prstGeom prst="rect">
+                      <a:avLst/>
+                    </a:prstGeom>
+                    <a:noFill/>
+                    <a:ln w="9525">
+                      <a:noFill/>
+                      <a:miter lim="800000"/>
+                      <a:headEnd/>
+                      <a:tailEnd/>
+                    </a:ln>
+                  </pic:spPr>
+                </pic:pic>
+              </a:graphicData>
+            </a:graphic>
+          </wp:inline>
+        </w:drawing>
+      </w:r>
+    </w:p>
+    <w:p>
+      <w:r>
+        <w:t>Рис. 14: Перечень модулей сайта</w:t>
+      </w:r>
+    </w:p>
+    <w:p>
+      <w:r>
+        <w:t>Как видно, к стандартным модулям сайта добавились несколько новых.</w:t>
+      </w:r>
+    </w:p>
     <w:sectPr>
-      <w:footerReference w:type="default" r:id="rId18"/>
+      <w:footerReference w:type="default" r:id="rId22"/>
       <w:endnotePr>
         <w:numFmt w:val="decimal"/>
       </w:endnotePr>
@@ -1904,6 +2273,119 @@
     </w:lvl>
   </w:abstractNum>
   <w:abstractNum w:abstractNumId="3">
+    <w:nsid w:val="23011B27"/>
+    <w:multiLevelType w:val="hybridMultilevel"/>
+    <w:tmpl w:val="AA10A9DC"/>
+    <w:lvl w:ilvl="0" w:tplc="04190001">
+      <w:start w:val="1"/>
+      <w:numFmt w:val="bullet"/>
+      <w:lvlText w:val=""/>
+      <w:lvlJc w:val="left"/>
+      <w:pPr>
+        <w:ind w:left="1429" w:hanging="360"/>
+      </w:pPr>
+      <w:rPr>
+        <w:rFonts w:ascii="Symbol" w:hAnsi="Symbol" w:hint="default"/>
+      </w:rPr>
+    </w:lvl>
+    <w:lvl w:ilvl="1" w:tplc="04190003" w:tentative="1">
+      <w:start w:val="1"/>
+      <w:numFmt w:val="bullet"/>
+      <w:lvlText w:val="o"/>
+      <w:lvlJc w:val="left"/>
+      <w:pPr>
+        <w:ind w:left="2149" w:hanging="360"/>
+      </w:pPr>
+      <w:rPr>
+        <w:rFonts w:ascii="Courier New" w:hAnsi="Courier New" w:cs="Courier New" w:hint="default"/>
+      </w:rPr>
+    </w:lvl>
+    <w:lvl w:ilvl="2" w:tplc="04190005" w:tentative="1">
+      <w:start w:val="1"/>
+      <w:numFmt w:val="bullet"/>
+      <w:lvlText w:val=""/>
+      <w:lvlJc w:val="left"/>
+      <w:pPr>
+        <w:ind w:left="2869" w:hanging="360"/>
+      </w:pPr>
+      <w:rPr>
+        <w:rFonts w:ascii="Wingdings" w:hAnsi="Wingdings" w:hint="default"/>
+      </w:rPr>
+    </w:lvl>
+    <w:lvl w:ilvl="3" w:tplc="04190001" w:tentative="1">
+      <w:start w:val="1"/>
+      <w:numFmt w:val="bullet"/>
+      <w:lvlText w:val=""/>
+      <w:lvlJc w:val="left"/>
+      <w:pPr>
+        <w:ind w:left="3589" w:hanging="360"/>
+      </w:pPr>
+      <w:rPr>
+        <w:rFonts w:ascii="Symbol" w:hAnsi="Symbol" w:hint="default"/>
+      </w:rPr>
+    </w:lvl>
+    <w:lvl w:ilvl="4" w:tplc="04190003" w:tentative="1">
+      <w:start w:val="1"/>
+      <w:numFmt w:val="bullet"/>
+      <w:lvlText w:val="o"/>
+      <w:lvlJc w:val="left"/>
+      <w:pPr>
+        <w:ind w:left="4309" w:hanging="360"/>
+      </w:pPr>
+      <w:rPr>
+        <w:rFonts w:ascii="Courier New" w:hAnsi="Courier New" w:cs="Courier New" w:hint="default"/>
+      </w:rPr>
+    </w:lvl>
+    <w:lvl w:ilvl="5" w:tplc="04190005" w:tentative="1">
+      <w:start w:val="1"/>
+      <w:numFmt w:val="bullet"/>
+      <w:lvlText w:val=""/>
+      <w:lvlJc w:val="left"/>
+      <w:pPr>
+        <w:ind w:left="5029" w:hanging="360"/>
+      </w:pPr>
+      <w:rPr>
+        <w:rFonts w:ascii="Wingdings" w:hAnsi="Wingdings" w:hint="default"/>
+      </w:rPr>
+    </w:lvl>
+    <w:lvl w:ilvl="6" w:tplc="04190001" w:tentative="1">
+      <w:start w:val="1"/>
+      <w:numFmt w:val="bullet"/>
+      <w:lvlText w:val=""/>
+      <w:lvlJc w:val="left"/>
+      <w:pPr>
+        <w:ind w:left="5749" w:hanging="360"/>
+      </w:pPr>
+      <w:rPr>
+        <w:rFonts w:ascii="Symbol" w:hAnsi="Symbol" w:hint="default"/>
+      </w:rPr>
+    </w:lvl>
+    <w:lvl w:ilvl="7" w:tplc="04190003" w:tentative="1">
+      <w:start w:val="1"/>
+      <w:numFmt w:val="bullet"/>
+      <w:lvlText w:val="o"/>
+      <w:lvlJc w:val="left"/>
+      <w:pPr>
+        <w:ind w:left="6469" w:hanging="360"/>
+      </w:pPr>
+      <w:rPr>
+        <w:rFonts w:ascii="Courier New" w:hAnsi="Courier New" w:cs="Courier New" w:hint="default"/>
+      </w:rPr>
+    </w:lvl>
+    <w:lvl w:ilvl="8" w:tplc="04190005" w:tentative="1">
+      <w:start w:val="1"/>
+      <w:numFmt w:val="bullet"/>
+      <w:lvlText w:val=""/>
+      <w:lvlJc w:val="left"/>
+      <w:pPr>
+        <w:ind w:left="7189" w:hanging="360"/>
+      </w:pPr>
+      <w:rPr>
+        <w:rFonts w:ascii="Wingdings" w:hAnsi="Wingdings" w:hint="default"/>
+      </w:rPr>
+    </w:lvl>
+  </w:abstractNum>
+  <w:abstractNum w:abstractNumId="4">
     <w:nsid w:val="3AD70883"/>
     <w:multiLevelType w:val="hybridMultilevel"/>
     <w:tmpl w:val="79A04EC8"/>
@@ -1992,7 +2474,7 @@
       </w:pPr>
     </w:lvl>
   </w:abstractNum>
-  <w:abstractNum w:abstractNumId="4">
+  <w:abstractNum w:abstractNumId="5">
     <w:nsid w:val="54A4604D"/>
     <w:multiLevelType w:val="hybridMultilevel"/>
     <w:tmpl w:val="7924F218"/>
@@ -2105,7 +2587,7 @@
       </w:rPr>
     </w:lvl>
   </w:abstractNum>
-  <w:abstractNum w:abstractNumId="5">
+  <w:abstractNum w:abstractNumId="6">
     <w:nsid w:val="63D23092"/>
     <w:multiLevelType w:val="hybridMultilevel"/>
     <w:tmpl w:val="38FCA77C"/>
@@ -2218,7 +2700,7 @@
       </w:rPr>
     </w:lvl>
   </w:abstractNum>
-  <w:abstractNum w:abstractNumId="6">
+  <w:abstractNum w:abstractNumId="7">
     <w:nsid w:val="652A4C2C"/>
     <w:multiLevelType w:val="hybridMultilevel"/>
     <w:tmpl w:val="FFC01386"/>
@@ -2335,22 +2817,25 @@
     <w:abstractNumId w:val="1"/>
   </w:num>
   <w:num w:numId="2">
-    <w:abstractNumId w:val="4"/>
+    <w:abstractNumId w:val="5"/>
   </w:num>
   <w:num w:numId="3">
     <w:abstractNumId w:val="0"/>
   </w:num>
   <w:num w:numId="4">
-    <w:abstractNumId w:val="5"/>
+    <w:abstractNumId w:val="6"/>
   </w:num>
   <w:num w:numId="5">
-    <w:abstractNumId w:val="3"/>
+    <w:abstractNumId w:val="4"/>
   </w:num>
   <w:num w:numId="6">
     <w:abstractNumId w:val="2"/>
   </w:num>
   <w:num w:numId="7">
-    <w:abstractNumId w:val="6"/>
+    <w:abstractNumId w:val="7"/>
+  </w:num>
+  <w:num w:numId="8">
+    <w:abstractNumId w:val="3"/>
   </w:num>
   <w:numIdMacAtCleanup w:val="6"/>
 </w:numbering>
@@ -3243,7 +3728,7 @@
 </file>
 
 <file path=customXml/itemProps1.xml><?xml version="1.0" encoding="utf-8"?>
-<ds:datastoreItem xmlns:ds="http://schemas.openxmlformats.org/officeDocument/2006/customXml" ds:itemID="{682C40E3-8A2A-4C91-8357-2F23A2AF6861}">
+<ds:datastoreItem xmlns:ds="http://schemas.openxmlformats.org/officeDocument/2006/customXml" ds:itemID="{B26D86E4-6555-4CC8-B807-7758974EC4BC}">
   <ds:schemaRefs>
     <ds:schemaRef ds:uri="http://schemas.openxmlformats.org/officeDocument/2006/bibliography"/>
   </ds:schemaRefs>

</xml_diff>

<commit_message>
Added CMS description for ITUC
</commit_message>
<xml_diff>
--- a/5kurs/bunova/CMS/Tem521ITUC.docx
+++ b/5kurs/bunova/CMS/Tem521ITUC.docx
@@ -623,6 +623,1590 @@
     <w:p>
       <w:r>
         <w:lastRenderedPageBreak/>
+        <w:t>Введение</w:t>
+      </w:r>
+    </w:p>
+    <w:p/>
+    <w:p>
+      <w:r>
+        <w:t>Система управления содержимым (</w:t>
+      </w:r>
+      <w:proofErr w:type="spellStart"/>
+      <w:r>
+        <w:t>конте</w:t>
+      </w:r>
+      <w:r>
+        <w:t>нтом</w:t>
+      </w:r>
+      <w:proofErr w:type="spellEnd"/>
+      <w:r>
+        <w:t>)</w:t>
+      </w:r>
+      <w:r>
+        <w:t xml:space="preserve"> </w:t>
+      </w:r>
+      <w:r>
+        <w:t>(</w:t>
+      </w:r>
+      <w:hyperlink r:id="rId8" w:tooltip="Английский язык" w:history="1">
+        <w:r>
+          <w:t>англ.</w:t>
+        </w:r>
+      </w:hyperlink>
+      <w:r>
+        <w:t xml:space="preserve"> </w:t>
+      </w:r>
+      <w:proofErr w:type="spellStart"/>
+      <w:r>
+        <w:t>Content</w:t>
+      </w:r>
+      <w:proofErr w:type="spellEnd"/>
+      <w:r>
+        <w:t xml:space="preserve"> </w:t>
+      </w:r>
+      <w:proofErr w:type="spellStart"/>
+      <w:r>
+        <w:t>management</w:t>
+      </w:r>
+      <w:proofErr w:type="spellEnd"/>
+      <w:r>
+        <w:t xml:space="preserve"> </w:t>
+      </w:r>
+      <w:proofErr w:type="spellStart"/>
+      <w:r>
+        <w:t>system</w:t>
+      </w:r>
+      <w:proofErr w:type="spellEnd"/>
+      <w:r>
+        <w:t>,</w:t>
+      </w:r>
+      <w:r>
+        <w:t xml:space="preserve"> </w:t>
+      </w:r>
+      <w:r>
+        <w:t>CMS)</w:t>
+      </w:r>
+      <w:r>
+        <w:t xml:space="preserve"> </w:t>
+      </w:r>
+      <w:r>
+        <w:t>—</w:t>
+      </w:r>
+      <w:r>
+        <w:t xml:space="preserve"> </w:t>
+      </w:r>
+      <w:hyperlink r:id="rId9" w:tooltip="Информационная система" w:history="1">
+        <w:r>
+          <w:t>информационная система</w:t>
+        </w:r>
+      </w:hyperlink>
+      <w:r>
+        <w:t xml:space="preserve"> </w:t>
+      </w:r>
+      <w:proofErr w:type="spellStart"/>
+      <w:r>
+        <w:t>или</w:t>
+      </w:r>
+      <w:hyperlink r:id="rId10" w:tooltip="Компьютерная программа" w:history="1">
+        <w:r>
+          <w:t>компьютерная</w:t>
+        </w:r>
+        <w:proofErr w:type="spellEnd"/>
+        <w:r>
+          <w:t xml:space="preserve"> программа</w:t>
+        </w:r>
+      </w:hyperlink>
+      <w:r>
+        <w:t>, используемая для обеспечения и организации совместного процесса создания, редактирования и управления</w:t>
+      </w:r>
+      <w:r>
+        <w:t xml:space="preserve"> </w:t>
+      </w:r>
+      <w:hyperlink r:id="rId11" w:tooltip="Контент" w:history="1">
+        <w:proofErr w:type="spellStart"/>
+        <w:r>
+          <w:t>контентом</w:t>
+        </w:r>
+        <w:proofErr w:type="spellEnd"/>
+      </w:hyperlink>
+      <w:r>
+        <w:t xml:space="preserve"> </w:t>
+      </w:r>
+      <w:r>
+        <w:t>(то есть содержимым).</w:t>
+      </w:r>
+      <w:r>
+        <w:t>[</w:t>
+      </w:r>
+      <w:r>
+        <w:endnoteReference w:id="1"/>
+      </w:r>
+      <w:r>
+        <w:t>]</w:t>
+      </w:r>
+    </w:p>
+    <w:p>
+      <w:r>
+        <w:t>Основные функции CMS:</w:t>
+      </w:r>
+    </w:p>
+    <w:p>
+      <w:pPr>
+        <w:pStyle w:val="ab"/>
+        <w:numPr>
+          <w:ilvl w:val="0"/>
+          <w:numId w:val="14"/>
+        </w:numPr>
+        <w:ind w:left="0" w:firstLine="709"/>
+      </w:pPr>
+      <w:r>
+        <w:t>Предоставление инструментов для создания содержимого, организация совместной работы над содержимым,</w:t>
+      </w:r>
+    </w:p>
+    <w:p>
+      <w:pPr>
+        <w:pStyle w:val="ab"/>
+        <w:numPr>
+          <w:ilvl w:val="0"/>
+          <w:numId w:val="14"/>
+        </w:numPr>
+        <w:ind w:left="0" w:firstLine="709"/>
+      </w:pPr>
+      <w:r>
+        <w:t>Управление содержимым: хранение, контроль версий, соблюдение режима доступа, управление потоком документов и</w:t>
+      </w:r>
+      <w:r>
+        <w:t xml:space="preserve"> </w:t>
+      </w:r>
+      <w:r>
+        <w:t>т.</w:t>
+      </w:r>
+      <w:r>
+        <w:t xml:space="preserve"> </w:t>
+      </w:r>
+      <w:r>
+        <w:t>п.,</w:t>
+      </w:r>
+    </w:p>
+    <w:p>
+      <w:pPr>
+        <w:pStyle w:val="ab"/>
+        <w:numPr>
+          <w:ilvl w:val="0"/>
+          <w:numId w:val="14"/>
+        </w:numPr>
+        <w:ind w:left="0" w:firstLine="709"/>
+      </w:pPr>
+      <w:r>
+        <w:t>Публикация содержимого,</w:t>
+      </w:r>
+    </w:p>
+    <w:p>
+      <w:pPr>
+        <w:pStyle w:val="ab"/>
+        <w:numPr>
+          <w:ilvl w:val="0"/>
+          <w:numId w:val="14"/>
+        </w:numPr>
+        <w:ind w:left="0" w:firstLine="709"/>
+      </w:pPr>
+      <w:r>
+        <w:t>Представление информации в виде, удобном для навигации, поиска.</w:t>
+      </w:r>
+    </w:p>
+    <w:p>
+      <w:r>
+        <w:t>В системе управления содержимым могут находиться самые различные данные:</w:t>
+      </w:r>
+      <w:r>
+        <w:t xml:space="preserve"> </w:t>
+      </w:r>
+      <w:hyperlink r:id="rId12" w:tooltip="Документ" w:history="1">
+        <w:r>
+          <w:t>документы</w:t>
+        </w:r>
+      </w:hyperlink>
+      <w:r>
+        <w:t>,</w:t>
+      </w:r>
+      <w:r>
+        <w:t xml:space="preserve"> </w:t>
+      </w:r>
+      <w:hyperlink r:id="rId13" w:tooltip="Фильм" w:history="1">
+        <w:r>
+          <w:t>фильмы</w:t>
+        </w:r>
+      </w:hyperlink>
+      <w:r>
+        <w:t>,</w:t>
+      </w:r>
+      <w:r>
+        <w:t xml:space="preserve"> </w:t>
+      </w:r>
+      <w:hyperlink r:id="rId14" w:tooltip="Фотография" w:history="1">
+        <w:r>
+          <w:t>фотографии</w:t>
+        </w:r>
+      </w:hyperlink>
+      <w:r>
+        <w:t>, номера телефонов, научные данные и так далее. Такая система часто используется для хранения, управления, пересмотра и публикации</w:t>
+      </w:r>
+      <w:r>
+        <w:t xml:space="preserve"> </w:t>
+      </w:r>
+      <w:hyperlink r:id="rId15" w:tooltip="Документация" w:history="1">
+        <w:r>
+          <w:t>документации</w:t>
+        </w:r>
+      </w:hyperlink>
+      <w:r>
+        <w:t>.</w:t>
+      </w:r>
+      <w:r>
+        <w:t xml:space="preserve"> </w:t>
+      </w:r>
+      <w:hyperlink r:id="rId16" w:tooltip="Система управления версиями" w:history="1">
+        <w:r>
+          <w:t>Контроль версий</w:t>
+        </w:r>
+      </w:hyperlink>
+      <w:r>
+        <w:t xml:space="preserve"> </w:t>
+      </w:r>
+      <w:r>
+        <w:t>является одним из основных её преимуществ, когда содержимое изменяется группой лиц.</w:t>
+      </w:r>
+    </w:p>
+    <w:p>
+      <w:r>
+        <w:t xml:space="preserve">В общем случае системы управления содержимым делятся </w:t>
+      </w:r>
+      <w:proofErr w:type="gramStart"/>
+      <w:r>
+        <w:t>на</w:t>
+      </w:r>
+      <w:proofErr w:type="gramEnd"/>
+      <w:r>
+        <w:t>:</w:t>
+      </w:r>
+    </w:p>
+    <w:p>
+      <w:pPr>
+        <w:pStyle w:val="ab"/>
+        <w:numPr>
+          <w:ilvl w:val="0"/>
+          <w:numId w:val="15"/>
+        </w:numPr>
+        <w:rPr>
+          <w:lang w:val="en-US"/>
+        </w:rPr>
+      </w:pPr>
+      <w:r>
+        <w:t>Систему управления содержимым масштаба предприятия (</w:t>
+      </w:r>
+      <w:hyperlink r:id="rId17" w:tooltip="Английский язык" w:history="1">
+        <w:r>
+          <w:t>англ.</w:t>
+        </w:r>
+      </w:hyperlink>
+      <w:r>
+        <w:t xml:space="preserve"> </w:t>
+      </w:r>
+      <w:r>
+        <w:rPr>
+          <w:lang w:val="en-US"/>
+        </w:rPr>
+        <w:t>Enterprise Content Management System)</w:t>
+      </w:r>
+    </w:p>
+    <w:p>
+      <w:pPr>
+        <w:pStyle w:val="ab"/>
+        <w:numPr>
+          <w:ilvl w:val="0"/>
+          <w:numId w:val="15"/>
+        </w:numPr>
+        <w:rPr>
+          <w:lang w:val="en-US"/>
+        </w:rPr>
+      </w:pPr>
+      <w:hyperlink r:id="rId18" w:tooltip="Система управления веб-содержимым" w:history="1">
+        <w:r>
+          <w:t>Система</w:t>
+        </w:r>
+        <w:r>
+          <w:rPr>
+            <w:lang w:val="en-US"/>
+          </w:rPr>
+          <w:t xml:space="preserve"> </w:t>
+        </w:r>
+        <w:r>
+          <w:t>управления</w:t>
+        </w:r>
+        <w:r>
+          <w:rPr>
+            <w:lang w:val="en-US"/>
+          </w:rPr>
+          <w:t xml:space="preserve"> </w:t>
+        </w:r>
+        <w:proofErr w:type="spellStart"/>
+        <w:r>
+          <w:t>веб</w:t>
+        </w:r>
+        <w:proofErr w:type="spellEnd"/>
+        <w:r>
+          <w:rPr>
+            <w:lang w:val="en-US"/>
+          </w:rPr>
+          <w:t>-</w:t>
+        </w:r>
+        <w:r>
+          <w:t>содержимым</w:t>
+        </w:r>
+      </w:hyperlink>
+      <w:r>
+        <w:rPr>
+          <w:lang w:val="en-US"/>
+        </w:rPr>
+        <w:t xml:space="preserve"> (</w:t>
+      </w:r>
+      <w:hyperlink r:id="rId19" w:tooltip="Английский язык" w:history="1">
+        <w:proofErr w:type="spellStart"/>
+        <w:r>
+          <w:t>англ</w:t>
+        </w:r>
+        <w:proofErr w:type="spellEnd"/>
+        <w:r>
+          <w:rPr>
+            <w:lang w:val="en-US"/>
+          </w:rPr>
+          <w:t>.</w:t>
+        </w:r>
+      </w:hyperlink>
+      <w:r>
+        <w:rPr>
+          <w:lang w:val="en-US"/>
+        </w:rPr>
+        <w:t xml:space="preserve"> Web Content Management System)</w:t>
+      </w:r>
+    </w:p>
+    <w:p>
+      <w:r>
+        <w:t>В силу того, что ECMS имеют глубокую внутреннюю классификацию по предметным областям (</w:t>
+      </w:r>
+      <w:hyperlink r:id="rId20" w:tooltip="Управление персоналом" w:history="1">
+        <w:r>
+          <w:t>HRM</w:t>
+        </w:r>
+      </w:hyperlink>
+      <w:r>
+        <w:t>,</w:t>
+      </w:r>
+      <w:r>
+        <w:t xml:space="preserve"> </w:t>
+      </w:r>
+      <w:hyperlink r:id="rId21" w:tooltip="Система управления документами" w:history="1">
+        <w:r>
+          <w:t>DMS</w:t>
+        </w:r>
+      </w:hyperlink>
+      <w:r>
+        <w:t>,</w:t>
+      </w:r>
+      <w:r>
+        <w:t xml:space="preserve"> </w:t>
+      </w:r>
+      <w:hyperlink r:id="rId22" w:tooltip="Система управления взаимоотношениями с клиентами" w:history="1">
+        <w:r>
+          <w:t>CRM</w:t>
+        </w:r>
+      </w:hyperlink>
+      <w:r>
+        <w:t>,</w:t>
+      </w:r>
+      <w:r>
+        <w:t xml:space="preserve"> </w:t>
+      </w:r>
+      <w:hyperlink r:id="rId23" w:tooltip="ERP" w:history="1">
+        <w:r>
+          <w:t>ERP</w:t>
+        </w:r>
+      </w:hyperlink>
+      <w:r>
+        <w:t xml:space="preserve"> </w:t>
+      </w:r>
+      <w:r>
+        <w:t>и</w:t>
+      </w:r>
+      <w:r>
+        <w:t xml:space="preserve"> </w:t>
+      </w:r>
+      <w:r>
+        <w:t>т.</w:t>
+      </w:r>
+      <w:r>
+        <w:t xml:space="preserve"> </w:t>
+      </w:r>
+      <w:r>
+        <w:t>д.) термин CMS заместил собой WCMS, превратившись в синоним</w:t>
+      </w:r>
+      <w:r>
+        <w:t xml:space="preserve"> </w:t>
+      </w:r>
+      <w:r>
+        <w:t xml:space="preserve">системы управления сайтами. Подобные CMS позволяют управлять текстовым и графическим </w:t>
+      </w:r>
+      <w:r>
+        <w:lastRenderedPageBreak/>
+        <w:t>наполнением</w:t>
+      </w:r>
+      <w:r>
+        <w:t xml:space="preserve"> </w:t>
+      </w:r>
+      <w:hyperlink r:id="rId24" w:tooltip="Сайт" w:history="1">
+        <w:proofErr w:type="spellStart"/>
+        <w:r>
+          <w:t>веб-сайта</w:t>
+        </w:r>
+        <w:proofErr w:type="spellEnd"/>
+      </w:hyperlink>
+      <w:r>
+        <w:t>, предоставляя пользователю интерфейс для работы с содержимым сайта, удобные инструменты хранения и публикации информации, автоматизируя процессы размещения информации в базах данных и её выдачи в</w:t>
+      </w:r>
+      <w:r>
+        <w:t xml:space="preserve"> </w:t>
+      </w:r>
+      <w:hyperlink r:id="rId25" w:tooltip="HTML" w:history="1">
+        <w:r>
+          <w:t>HTML</w:t>
+        </w:r>
+      </w:hyperlink>
+      <w:r>
+        <w:t>.</w:t>
+      </w:r>
+    </w:p>
+    <w:p>
+      <w:r>
+        <w:t>Существует множество готовых систем управления содержимым сайта, в том числе и бесплатных. Их можно разделить на три типа по способу работы:</w:t>
+      </w:r>
+    </w:p>
+    <w:p>
+      <w:r>
+        <w:t>Генерация страниц по запросу. Системы такого типа работают на основе связки «Модуль редактирования →</w:t>
+      </w:r>
+      <w:r>
+        <w:t xml:space="preserve"> </w:t>
+      </w:r>
+      <w:hyperlink r:id="rId26" w:tooltip="База данных" w:history="1">
+        <w:r>
+          <w:t>База данных</w:t>
+        </w:r>
+      </w:hyperlink>
+      <w:r>
+        <w:t xml:space="preserve"> </w:t>
+      </w:r>
+      <w:r>
+        <w:t>→ Модуль представления». Модуль представления генерирует страницу с содержанием при запросе на него, на основе информации из базы данных. Информация в базе данных изменяется с помощью модуля редактирования. Страницы заново создаются</w:t>
+      </w:r>
+      <w:r>
+        <w:t xml:space="preserve"> </w:t>
+      </w:r>
+      <w:hyperlink r:id="rId27" w:tooltip="Сервер (приложение)" w:history="1">
+        <w:r>
+          <w:t>сервером</w:t>
+        </w:r>
+      </w:hyperlink>
+      <w:r>
+        <w:t xml:space="preserve"> </w:t>
+      </w:r>
+      <w:r>
+        <w:t>при каждом запросе, что в свою очередь создаёт дополнительную нагрузку на системные ресурсы. Нагрузка может быть многократно снижена при использовании средств</w:t>
+      </w:r>
+      <w:r>
+        <w:t xml:space="preserve"> </w:t>
+      </w:r>
+      <w:hyperlink r:id="rId28" w:tooltip="Кэш" w:history="1">
+        <w:r>
+          <w:t>кэширования</w:t>
+        </w:r>
+      </w:hyperlink>
+      <w:r>
+        <w:t xml:space="preserve">, которые имеются </w:t>
+      </w:r>
+      <w:proofErr w:type="gramStart"/>
+      <w:r>
+        <w:t>в</w:t>
+      </w:r>
+      <w:proofErr w:type="gramEnd"/>
+      <w:r>
+        <w:t xml:space="preserve"> современных </w:t>
+      </w:r>
+      <w:proofErr w:type="spellStart"/>
+      <w:r>
+        <w:t>веб-серверах</w:t>
+      </w:r>
+      <w:proofErr w:type="spellEnd"/>
+      <w:r>
+        <w:t>.</w:t>
+      </w:r>
+    </w:p>
+    <w:p>
+      <w:r>
+        <w:t>Генерация страниц при редактировании. Системы этого типа служат для редактирования страниц, которые при внесении изменений в содержание сайта создают набор статических страниц. При таком способе в жертву приносится</w:t>
+      </w:r>
+      <w:r>
+        <w:t xml:space="preserve"> </w:t>
+      </w:r>
+      <w:hyperlink r:id="rId29" w:tooltip="Интерактивность" w:history="1">
+        <w:r>
+          <w:t>интерактивность</w:t>
+        </w:r>
+      </w:hyperlink>
+      <w:r>
+        <w:t xml:space="preserve"> </w:t>
+      </w:r>
+      <w:r>
+        <w:t>между посетителем и содержимым сайта.</w:t>
+      </w:r>
+    </w:p>
+    <w:p>
+      <w:r>
+        <w:t>Смешанный тип. Как понятно из названия, сочетает в себе преимущества первых двух. Может быть реализован путём</w:t>
+      </w:r>
+      <w:r>
+        <w:t xml:space="preserve"> </w:t>
+      </w:r>
+      <w:hyperlink r:id="rId30" w:tooltip="Кэш" w:history="1">
+        <w:r>
+          <w:t>кэширования</w:t>
+        </w:r>
+      </w:hyperlink>
+      <w:r>
+        <w:t xml:space="preserve"> </w:t>
+      </w:r>
+      <w:r>
+        <w:t xml:space="preserve">— модуль представления генерирует страницу один раз, в дальнейшем она в несколько раз быстрее подгружается из </w:t>
+      </w:r>
+      <w:proofErr w:type="spellStart"/>
+      <w:r>
+        <w:t>кэша</w:t>
+      </w:r>
+      <w:proofErr w:type="spellEnd"/>
+      <w:r>
+        <w:t>. Кэш может обновляться как автоматически, по истечении некоторого срока времени или при внесении изменений в определённые разделы сайта, так и вручную по команде администратора. Другой подход</w:t>
+      </w:r>
+      <w:r>
+        <w:t xml:space="preserve"> </w:t>
+      </w:r>
+      <w:r>
+        <w:t>— сохранение определённых информационных блоков на этапе редактирования сайта и сборка страницы из этих блоков при запросе соответствующей страницы пользователем.</w:t>
+      </w:r>
+    </w:p>
+    <w:p>
+      <w:r>
+        <w:lastRenderedPageBreak/>
+        <w:t xml:space="preserve">Большинство </w:t>
+      </w:r>
+      <w:proofErr w:type="gramStart"/>
+      <w:r>
+        <w:t>современных</w:t>
+      </w:r>
+      <w:proofErr w:type="gramEnd"/>
+      <w:r>
+        <w:t xml:space="preserve"> CMS имеют</w:t>
+      </w:r>
+      <w:r>
+        <w:t xml:space="preserve"> </w:t>
+      </w:r>
+      <w:hyperlink r:id="rId31" w:tooltip="Модульная архитектура (страница отсутствует)" w:history="1">
+        <w:r>
+          <w:t>модульную архитектуру</w:t>
+        </w:r>
+      </w:hyperlink>
+      <w:r>
+        <w:t>, что позволяет администратору самому выбирать и настраивать те компоненты, которые ему необходимы.</w:t>
+      </w:r>
+    </w:p>
+    <w:p>
+      <w:r>
+        <w:t>Типичные модули:</w:t>
+      </w:r>
+    </w:p>
+    <w:p>
+      <w:pPr>
+        <w:pStyle w:val="ab"/>
+        <w:numPr>
+          <w:ilvl w:val="0"/>
+          <w:numId w:val="17"/>
+        </w:numPr>
+      </w:pPr>
+      <w:hyperlink r:id="rId32" w:tooltip="Динамическое меню (страница отсутствует)" w:history="1">
+        <w:r>
+          <w:t>динамическое меню</w:t>
+        </w:r>
+      </w:hyperlink>
+      <w:r>
+        <w:t>,</w:t>
+      </w:r>
+    </w:p>
+    <w:p>
+      <w:pPr>
+        <w:pStyle w:val="ab"/>
+        <w:numPr>
+          <w:ilvl w:val="0"/>
+          <w:numId w:val="17"/>
+        </w:numPr>
+      </w:pPr>
+      <w:hyperlink r:id="rId33" w:tooltip="Блог" w:history="1">
+        <w:proofErr w:type="spellStart"/>
+        <w:r>
+          <w:t>блог</w:t>
+        </w:r>
+        <w:proofErr w:type="spellEnd"/>
+      </w:hyperlink>
+      <w:r>
+        <w:t>,</w:t>
+      </w:r>
+    </w:p>
+    <w:p>
+      <w:pPr>
+        <w:pStyle w:val="ab"/>
+        <w:numPr>
+          <w:ilvl w:val="0"/>
+          <w:numId w:val="17"/>
+        </w:numPr>
+      </w:pPr>
+      <w:hyperlink r:id="rId34" w:tooltip="Новости" w:history="1">
+        <w:r>
+          <w:t>новости</w:t>
+        </w:r>
+      </w:hyperlink>
+      <w:r>
+        <w:t>,</w:t>
+      </w:r>
+    </w:p>
+    <w:p>
+      <w:pPr>
+        <w:pStyle w:val="ab"/>
+        <w:numPr>
+          <w:ilvl w:val="0"/>
+          <w:numId w:val="17"/>
+        </w:numPr>
+      </w:pPr>
+      <w:hyperlink r:id="rId35" w:tooltip="Опрос" w:history="1">
+        <w:r>
+          <w:t>опросы</w:t>
+        </w:r>
+      </w:hyperlink>
+      <w:r>
+        <w:t>,</w:t>
+      </w:r>
+    </w:p>
+    <w:p>
+      <w:pPr>
+        <w:pStyle w:val="ab"/>
+        <w:numPr>
+          <w:ilvl w:val="0"/>
+          <w:numId w:val="17"/>
+        </w:numPr>
+      </w:pPr>
+      <w:hyperlink r:id="rId36" w:tooltip="Поиск по сайту" w:history="1">
+        <w:r>
+          <w:t>поиск по сайту</w:t>
+        </w:r>
+      </w:hyperlink>
+      <w:r>
+        <w:t>,</w:t>
+      </w:r>
+    </w:p>
+    <w:p>
+      <w:pPr>
+        <w:pStyle w:val="ab"/>
+        <w:numPr>
+          <w:ilvl w:val="0"/>
+          <w:numId w:val="17"/>
+        </w:numPr>
+      </w:pPr>
+      <w:hyperlink r:id="rId37" w:tooltip="Статистика посещений" w:history="1">
+        <w:r>
+          <w:t>статистика посещений</w:t>
+        </w:r>
+      </w:hyperlink>
+      <w:r>
+        <w:t>,</w:t>
+      </w:r>
+    </w:p>
+    <w:p>
+      <w:pPr>
+        <w:pStyle w:val="ab"/>
+        <w:numPr>
+          <w:ilvl w:val="0"/>
+          <w:numId w:val="17"/>
+        </w:numPr>
+      </w:pPr>
+      <w:hyperlink r:id="rId38" w:tooltip="Гостевая книга (страница отсутствует)" w:history="1">
+        <w:r>
+          <w:t>гостевая книга</w:t>
+        </w:r>
+      </w:hyperlink>
+      <w:r>
+        <w:t xml:space="preserve"> </w:t>
+      </w:r>
+      <w:r>
+        <w:t>и</w:t>
+      </w:r>
+      <w:r>
+        <w:t xml:space="preserve"> </w:t>
+      </w:r>
+      <w:r>
+        <w:t>т.</w:t>
+      </w:r>
+      <w:r>
+        <w:t xml:space="preserve"> </w:t>
+      </w:r>
+      <w:r>
+        <w:t>д.</w:t>
+      </w:r>
+    </w:p>
+    <w:p>
+      <w:r>
+        <w:t xml:space="preserve">Сайты, организованные посредством системы управления </w:t>
+      </w:r>
+      <w:proofErr w:type="spellStart"/>
+      <w:r>
+        <w:t>контентом</w:t>
+      </w:r>
+      <w:proofErr w:type="spellEnd"/>
+      <w:r>
+        <w:t>, основаны на следующих технологиях:</w:t>
+      </w:r>
+      <w:r>
+        <w:t xml:space="preserve"> </w:t>
+      </w:r>
+      <w:hyperlink r:id="rId39" w:tooltip="Веб-сервер" w:history="1">
+        <w:proofErr w:type="spellStart"/>
+        <w:r>
+          <w:t>веб-сервер</w:t>
+        </w:r>
+        <w:proofErr w:type="spellEnd"/>
+      </w:hyperlink>
+      <w:r>
+        <w:t>, хранилище данных (зачастую</w:t>
+      </w:r>
+      <w:r>
+        <w:t xml:space="preserve"> </w:t>
+      </w:r>
+      <w:hyperlink r:id="rId40" w:tooltip="Система управления базами данных" w:history="1">
+        <w:r>
+          <w:t>СУБД</w:t>
+        </w:r>
+      </w:hyperlink>
+      <w:r>
+        <w:t xml:space="preserve">, </w:t>
+      </w:r>
+      <w:proofErr w:type="gramStart"/>
+      <w:r>
+        <w:t>например</w:t>
+      </w:r>
+      <w:proofErr w:type="gramEnd"/>
+      <w:r>
+        <w:t xml:space="preserve"> такие как</w:t>
+      </w:r>
+      <w:r>
+        <w:t xml:space="preserve"> </w:t>
+      </w:r>
+      <w:hyperlink r:id="rId41" w:tooltip="MySQL" w:history="1">
+        <w:proofErr w:type="spellStart"/>
+        <w:r>
+          <w:t>MySQL</w:t>
+        </w:r>
+        <w:proofErr w:type="spellEnd"/>
+      </w:hyperlink>
+      <w:r>
+        <w:t xml:space="preserve"> </w:t>
+      </w:r>
+      <w:r>
+        <w:t>или</w:t>
+      </w:r>
+      <w:r>
+        <w:t xml:space="preserve"> </w:t>
+      </w:r>
+      <w:hyperlink r:id="rId42" w:tooltip="PostgreSQL" w:history="1">
+        <w:proofErr w:type="spellStart"/>
+        <w:r>
+          <w:t>PostgreSQL</w:t>
+        </w:r>
+        <w:proofErr w:type="spellEnd"/>
+      </w:hyperlink>
+      <w:r>
+        <w:t>, однако существуют и</w:t>
+      </w:r>
+      <w:r>
+        <w:t xml:space="preserve"> </w:t>
+      </w:r>
+      <w:hyperlink r:id="rId43" w:tooltip="NoSQL" w:history="1">
+        <w:proofErr w:type="spellStart"/>
+        <w:r>
+          <w:t>noSQL</w:t>
+        </w:r>
+        <w:proofErr w:type="spellEnd"/>
+      </w:hyperlink>
+      <w:r>
+        <w:t xml:space="preserve"> </w:t>
+      </w:r>
+      <w:r>
+        <w:t>CMS),</w:t>
+      </w:r>
+      <w:r>
+        <w:t xml:space="preserve"> </w:t>
+      </w:r>
+      <w:hyperlink r:id="rId44" w:tooltip="Веб-приложение" w:history="1">
+        <w:proofErr w:type="spellStart"/>
+        <w:r>
+          <w:t>веб-приложение</w:t>
+        </w:r>
+        <w:proofErr w:type="spellEnd"/>
+      </w:hyperlink>
+      <w:r>
+        <w:t xml:space="preserve"> </w:t>
+      </w:r>
+      <w:r>
+        <w:t>для обеспечения работы самой системы, визуальный (</w:t>
+      </w:r>
+      <w:hyperlink r:id="rId45" w:tooltip="WYSIWYG" w:history="1">
+        <w:r>
+          <w:t>WYSIWYG</w:t>
+        </w:r>
+      </w:hyperlink>
+      <w:r>
+        <w:t>) редактор страниц,</w:t>
+      </w:r>
+      <w:r>
+        <w:t xml:space="preserve"> </w:t>
+      </w:r>
+      <w:hyperlink r:id="rId46" w:tooltip="Файловый менеджер" w:history="1">
+        <w:r>
+          <w:t>файловый менеджер</w:t>
+        </w:r>
+      </w:hyperlink>
+      <w:r>
+        <w:t xml:space="preserve"> </w:t>
+      </w:r>
+      <w:r>
+        <w:t xml:space="preserve">с </w:t>
+      </w:r>
+      <w:proofErr w:type="spellStart"/>
+      <w:r>
+        <w:t>веб-интерфейсом</w:t>
+      </w:r>
+      <w:proofErr w:type="spellEnd"/>
+      <w:r>
+        <w:t xml:space="preserve"> для управления файлами сайта, система управления правами пользователей и редакторов сайта.</w:t>
+      </w:r>
+    </w:p>
+    <w:p>
+      <w:r>
+        <w:t>Существуют разнообразные системы управления сайтом, среди которых встречаются платные и бесплатные, построенные по разным технологиям. Каждый сайт имеет панель управления, которая является только частью всей программы, достаточной для управления сайтом.</w:t>
+      </w:r>
+    </w:p>
+    <w:p>
+      <w:r>
+        <w:t xml:space="preserve">Наиболее распространены следующие технологические платформы, используемые в качестве основы </w:t>
+      </w:r>
+      <w:proofErr w:type="spellStart"/>
+      <w:r>
+        <w:t>веб-приложения</w:t>
+      </w:r>
+      <w:proofErr w:type="spellEnd"/>
+      <w:r>
+        <w:t xml:space="preserve">, </w:t>
+      </w:r>
+      <w:proofErr w:type="gramStart"/>
+      <w:r>
+        <w:t>реализующего</w:t>
+      </w:r>
+      <w:proofErr w:type="gramEnd"/>
+      <w:r>
+        <w:t xml:space="preserve"> работу CMS:</w:t>
+      </w:r>
+      <w:r>
+        <w:t xml:space="preserve"> </w:t>
+      </w:r>
+      <w:hyperlink r:id="rId47" w:tooltip="PHP" w:history="1">
+        <w:r>
+          <w:t>PHP</w:t>
+        </w:r>
+      </w:hyperlink>
+      <w:r>
+        <w:t>,</w:t>
+      </w:r>
+      <w:r>
+        <w:t xml:space="preserve"> </w:t>
+      </w:r>
+      <w:hyperlink r:id="rId48" w:tooltip="Perl" w:history="1">
+        <w:proofErr w:type="spellStart"/>
+        <w:r>
+          <w:t>Perl</w:t>
+        </w:r>
+        <w:proofErr w:type="spellEnd"/>
+      </w:hyperlink>
+      <w:r>
+        <w:t>,</w:t>
+      </w:r>
+      <w:r>
+        <w:t xml:space="preserve"> </w:t>
+      </w:r>
+      <w:hyperlink r:id="rId49" w:tooltip=".NET" w:history="1">
+        <w:r>
+          <w:t>.NET</w:t>
+        </w:r>
+      </w:hyperlink>
+      <w:r>
+        <w:t>.</w:t>
+      </w:r>
+    </w:p>
+    <w:p>
+      <w:r>
+        <w:t>Существует термин</w:t>
+      </w:r>
+      <w:r>
+        <w:t xml:space="preserve"> </w:t>
+      </w:r>
+      <w:hyperlink r:id="rId50" w:tooltip="Контент-менеджер" w:history="1">
+        <w:proofErr w:type="spellStart"/>
+        <w:r>
+          <w:t>контент-менеджер</w:t>
+        </w:r>
+        <w:proofErr w:type="spellEnd"/>
+      </w:hyperlink>
+      <w:r>
+        <w:t>, обозначающий род профессиональной деятельности</w:t>
+      </w:r>
+      <w:r>
+        <w:t xml:space="preserve"> </w:t>
+      </w:r>
+      <w:r>
+        <w:t>—</w:t>
+      </w:r>
+      <w:r>
+        <w:t xml:space="preserve"> </w:t>
+      </w:r>
+      <w:r>
+        <w:t>редактор сайта</w:t>
+      </w:r>
+      <w:r>
+        <w:t xml:space="preserve"> </w:t>
+      </w:r>
+      <w:r>
+        <w:t>или сотрудника, работающего с CMS.</w:t>
+      </w:r>
+    </w:p>
+    <w:p>
+      <w:r>
+        <w:lastRenderedPageBreak/>
+        <w:t>Большая часть современных систем управления содержимым реализуется в виде визуального (</w:t>
+      </w:r>
+      <w:hyperlink r:id="rId51" w:tooltip="WYSIWYG" w:history="1">
+        <w:r>
+          <w:t>WYSIWYG</w:t>
+        </w:r>
+      </w:hyperlink>
+      <w:r>
+        <w:t>) редактора</w:t>
+      </w:r>
+      <w:r>
+        <w:t xml:space="preserve"> </w:t>
+      </w:r>
+      <w:r>
+        <w:t>— программы, которая создаёт</w:t>
+      </w:r>
+      <w:r>
+        <w:t xml:space="preserve"> </w:t>
+      </w:r>
+      <w:hyperlink r:id="rId52" w:tooltip="HTML" w:history="1">
+        <w:r>
+          <w:t>HTML</w:t>
+        </w:r>
+      </w:hyperlink>
+      <w:r>
+        <w:t>-код из специальной упрощённой разметки, позволяющей пользователю проще форматировать текст.</w:t>
+      </w:r>
+    </w:p>
+    <w:p/>
+    <w:p>
+      <w:pPr>
+        <w:pStyle w:val="2"/>
+        <w:rPr>
+          <w:lang w:val="en-US"/>
+        </w:rPr>
+      </w:pPr>
+      <w:r>
+        <w:rPr>
+          <w:lang w:val="en-US"/>
+        </w:rPr>
+        <w:t xml:space="preserve">CMS </w:t>
+      </w:r>
+      <w:proofErr w:type="spellStart"/>
+      <w:r>
+        <w:rPr>
+          <w:lang w:val="en-US"/>
+        </w:rPr>
+        <w:t>Joomla</w:t>
+      </w:r>
+      <w:proofErr w:type="spellEnd"/>
+    </w:p>
+    <w:p>
+      <w:pPr>
+        <w:rPr>
+          <w:lang w:val="en-US"/>
+        </w:rPr>
+      </w:pPr>
+    </w:p>
+    <w:p>
+      <w:proofErr w:type="spellStart"/>
+      <w:r>
+        <w:t>Joomla</w:t>
+      </w:r>
+      <w:proofErr w:type="spellEnd"/>
+      <w:r>
+        <w:t>!</w:t>
+      </w:r>
+      <w:r>
+        <w:t xml:space="preserve"> </w:t>
+      </w:r>
+      <w:r>
+        <w:t>(произносится</w:t>
+      </w:r>
+      <w:r>
+        <w:t xml:space="preserve"> </w:t>
+      </w:r>
+      <w:proofErr w:type="spellStart"/>
+      <w:r>
+        <w:t>джу</w:t>
+      </w:r>
+      <w:r>
+        <w:t>мла</w:t>
+      </w:r>
+      <w:proofErr w:type="spellEnd"/>
+      <w:r>
+        <w:t>)</w:t>
+      </w:r>
+      <w:r>
+        <w:t xml:space="preserve"> </w:t>
+      </w:r>
+      <w:r>
+        <w:t>—</w:t>
+      </w:r>
+      <w:r>
+        <w:t xml:space="preserve"> </w:t>
+      </w:r>
+      <w:hyperlink r:id="rId53" w:tooltip="Система управления содержимым" w:history="1">
+        <w:r>
+          <w:t>система управления содержимым</w:t>
+        </w:r>
+      </w:hyperlink>
+      <w:r>
+        <w:t xml:space="preserve"> </w:t>
+      </w:r>
+      <w:r>
+        <w:t>(CMS), написанная на языках</w:t>
+      </w:r>
+      <w:r>
+        <w:t xml:space="preserve"> </w:t>
+      </w:r>
+      <w:hyperlink r:id="rId54" w:tooltip="PHP" w:history="1">
+        <w:r>
+          <w:t>PHP</w:t>
+        </w:r>
+      </w:hyperlink>
+      <w:r>
+        <w:t xml:space="preserve"> </w:t>
+      </w:r>
+      <w:r>
+        <w:t>и</w:t>
+      </w:r>
+      <w:r>
+        <w:t xml:space="preserve"> </w:t>
+      </w:r>
+      <w:hyperlink r:id="rId55" w:tooltip="JavaScript" w:history="1">
+        <w:proofErr w:type="spellStart"/>
+        <w:r>
+          <w:t>JavaScript</w:t>
+        </w:r>
+        <w:proofErr w:type="spellEnd"/>
+      </w:hyperlink>
+      <w:r>
+        <w:t>, использующая в качестве хранилища базы данных</w:t>
+      </w:r>
+      <w:r>
+        <w:t xml:space="preserve"> </w:t>
+      </w:r>
+      <w:hyperlink r:id="rId56" w:tooltip="СУБД" w:history="1">
+        <w:r>
+          <w:t>СУБД</w:t>
+        </w:r>
+      </w:hyperlink>
+      <w:r>
+        <w:t xml:space="preserve"> </w:t>
+      </w:r>
+      <w:hyperlink r:id="rId57" w:tooltip="MySQL" w:history="1">
+        <w:proofErr w:type="spellStart"/>
+        <w:r>
+          <w:t>MySQL</w:t>
+        </w:r>
+        <w:proofErr w:type="spellEnd"/>
+      </w:hyperlink>
+      <w:r>
+        <w:t xml:space="preserve"> </w:t>
+      </w:r>
+      <w:r>
+        <w:t>или другие индустриально-стандартные реляционные СУБД. Является</w:t>
+      </w:r>
+      <w:r>
+        <w:t xml:space="preserve"> </w:t>
+      </w:r>
+      <w:hyperlink r:id="rId58" w:tooltip="Свободное программное обеспечение" w:history="1">
+        <w:r>
+          <w:t>свободным программным обеспечением</w:t>
+        </w:r>
+      </w:hyperlink>
+      <w:r>
+        <w:t>, распространяемым под лицензией</w:t>
+      </w:r>
+      <w:r>
+        <w:t xml:space="preserve"> </w:t>
+      </w:r>
+      <w:hyperlink r:id="rId59" w:tooltip="GNU General Public License" w:history="1">
+        <w:r>
+          <w:t>GNU GPL</w:t>
+        </w:r>
+      </w:hyperlink>
+      <w:r>
+        <w:t>.</w:t>
+      </w:r>
+      <w:r>
+        <w:t xml:space="preserve"> [</w:t>
+      </w:r>
+      <w:r>
+        <w:endnoteReference w:id="2"/>
+      </w:r>
+      <w:r>
+        <w:t>]</w:t>
+      </w:r>
+    </w:p>
+    <w:p>
+      <w:r>
+        <w:t xml:space="preserve">CMS </w:t>
+      </w:r>
+      <w:proofErr w:type="spellStart"/>
+      <w:r>
+        <w:t>Joomla</w:t>
+      </w:r>
+      <w:proofErr w:type="spellEnd"/>
+      <w:r>
+        <w:t xml:space="preserve">! включает в себя минимальный набор инструментов при начальной установке, который дополняется по мере необходимости. Это снижает загромождение административной панели ненужными элементами, а также снижает нагрузку на сервер и экономит место на </w:t>
+      </w:r>
+      <w:proofErr w:type="spellStart"/>
+      <w:r>
+        <w:t>хостинге</w:t>
+      </w:r>
+      <w:proofErr w:type="spellEnd"/>
+      <w:r>
+        <w:t>.</w:t>
+      </w:r>
+    </w:p>
+    <w:p>
+      <w:proofErr w:type="spellStart"/>
+      <w:r>
+        <w:t>Joomla</w:t>
+      </w:r>
+      <w:proofErr w:type="spellEnd"/>
+      <w:r>
+        <w:t>! позволяет отображать интерфейс фронтальной и административной части на любом языке. Каталог расширений содержит множество языковых пакетов,</w:t>
+      </w:r>
+      <w:r>
+        <w:t xml:space="preserve"> </w:t>
+      </w:r>
+      <w:r>
+        <w:t xml:space="preserve">которые устанавливаются штатными средствами администрирования. Доступны пакеты русского, украинского, белорусского и ещё некоторых языков </w:t>
+      </w:r>
+      <w:proofErr w:type="spellStart"/>
+      <w:proofErr w:type="gramStart"/>
+      <w:r>
+        <w:t>пост-советского</w:t>
+      </w:r>
+      <w:proofErr w:type="spellEnd"/>
+      <w:proofErr w:type="gramEnd"/>
+      <w:r>
+        <w:t xml:space="preserve"> пространства.</w:t>
+      </w:r>
+    </w:p>
+    <w:p>
+      <w:pPr>
+        <w:pStyle w:val="ab"/>
+        <w:numPr>
+          <w:ilvl w:val="0"/>
+          <w:numId w:val="17"/>
+        </w:numPr>
+        <w:ind w:left="0" w:firstLine="709"/>
+      </w:pPr>
+      <w:r>
+        <w:t xml:space="preserve">Функциональность можно увеличивать с помощью дополнительных расширений (компонентов, модулей и </w:t>
+      </w:r>
+      <w:proofErr w:type="spellStart"/>
+      <w:r>
+        <w:t>плагинов</w:t>
+      </w:r>
+      <w:proofErr w:type="spellEnd"/>
+      <w:r>
+        <w:t>).</w:t>
+      </w:r>
+    </w:p>
+    <w:p>
+      <w:pPr>
+        <w:pStyle w:val="ab"/>
+        <w:numPr>
+          <w:ilvl w:val="0"/>
+          <w:numId w:val="17"/>
+        </w:numPr>
+        <w:ind w:left="0" w:firstLine="709"/>
+      </w:pPr>
+      <w:r>
+        <w:t>Имеется модуль безопасности для многоуровневой аутентификации пользователей и администраторов (используется собственный алгоритм аутентификации и «ведения» сессий).</w:t>
+      </w:r>
+    </w:p>
+    <w:p>
+      <w:pPr>
+        <w:pStyle w:val="ab"/>
+        <w:numPr>
+          <w:ilvl w:val="0"/>
+          <w:numId w:val="17"/>
+        </w:numPr>
+        <w:ind w:left="0" w:firstLine="709"/>
+      </w:pPr>
+      <w:r>
+        <w:t xml:space="preserve">Система шаблонов позволяет легко изменять внешний вид сайта: расположение модулей, шрифты и другое. Можно </w:t>
+      </w:r>
+      <w:proofErr w:type="gramStart"/>
+      <w:r>
+        <w:t>предоставить пользователям выбирать</w:t>
+      </w:r>
+      <w:proofErr w:type="gramEnd"/>
+      <w:r>
+        <w:t xml:space="preserve"> одно из нескольких отображений. В сети существует огромный выбор готовых шаблонов, как платных, так и </w:t>
+      </w:r>
+      <w:r>
+        <w:lastRenderedPageBreak/>
+        <w:t>бесплатных. Также существует программное обеспечение для самостоятельного создания оригинальных шаблонов.</w:t>
+      </w:r>
+    </w:p>
+    <w:p>
+      <w:pPr>
+        <w:pStyle w:val="ab"/>
+        <w:numPr>
+          <w:ilvl w:val="0"/>
+          <w:numId w:val="17"/>
+        </w:numPr>
+        <w:ind w:left="0" w:firstLine="709"/>
+      </w:pPr>
+      <w:r>
+        <w:t>Предусмотрены настраиваемые схемы расположения модулей, включая левый, правый, центральный и любое другое произвольное положения блока. При желании содержимое модуля можно включить в содержимое материала. Например, выражение {</w:t>
+      </w:r>
+      <w:proofErr w:type="spellStart"/>
+      <w:r>
+        <w:t>loadposition</w:t>
+      </w:r>
+      <w:proofErr w:type="spellEnd"/>
+      <w:r>
+        <w:t xml:space="preserve"> </w:t>
+      </w:r>
+      <w:proofErr w:type="spellStart"/>
+      <w:r>
+        <w:t>mod_fpslideshow</w:t>
+      </w:r>
+      <w:proofErr w:type="spellEnd"/>
+      <w:r>
+        <w:t>}, введенное (вместе с фигурными скобками) в произвольное место в статье, выведет содержимое модуля, которому задана позиция вывода как «</w:t>
+      </w:r>
+      <w:proofErr w:type="spellStart"/>
+      <w:r>
+        <w:t>mod_fpslideshow</w:t>
+      </w:r>
+      <w:proofErr w:type="spellEnd"/>
+      <w:r>
+        <w:t>».</w:t>
+      </w:r>
+    </w:p>
+    <w:p>
+      <w:pPr>
+        <w:pStyle w:val="ab"/>
+        <w:numPr>
+          <w:ilvl w:val="0"/>
+          <w:numId w:val="17"/>
+        </w:numPr>
+        <w:ind w:left="0" w:firstLine="709"/>
+      </w:pPr>
+      <w:r>
+        <w:t xml:space="preserve">К преимуществам системы можно отнести то, что все компоненты, модули, </w:t>
+      </w:r>
+      <w:proofErr w:type="spellStart"/>
+      <w:r>
+        <w:t>плагины</w:t>
+      </w:r>
+      <w:proofErr w:type="spellEnd"/>
+      <w:r>
+        <w:t xml:space="preserve"> и шаблоны можно написать самому, разместить их в структурированном каталоге расширений или отредактировать существующее расширение по своему усмотрению.</w:t>
+      </w:r>
+    </w:p>
+    <w:p>
+      <w:pPr>
+        <w:pStyle w:val="ab"/>
+        <w:numPr>
+          <w:ilvl w:val="0"/>
+          <w:numId w:val="17"/>
+        </w:numPr>
+        <w:ind w:left="0" w:firstLine="709"/>
+      </w:pPr>
+      <w:r>
+        <w:t xml:space="preserve">Происходит регулярный выход обновлений. Существует </w:t>
+      </w:r>
+      <w:proofErr w:type="gramStart"/>
+      <w:r>
+        <w:t>публичный</w:t>
+      </w:r>
+      <w:proofErr w:type="gramEnd"/>
+      <w:r>
+        <w:t xml:space="preserve"> «</w:t>
+      </w:r>
+      <w:proofErr w:type="spellStart"/>
+      <w:r>
+        <w:fldChar w:fldCharType="begin"/>
+      </w:r>
+      <w:r>
+        <w:instrText xml:space="preserve"> HYPERLINK "https://ru.wikipedia.org/wiki/%D0%A1%D0%B8%D1%81%D1%82%D0%B5%D0%BC%D0%B0_%D0%BE%D1%82%D1%81%D0%BB%D0%B5%D0%B6%D0%B8%D0%B2%D0%B0%D0%BD%D0%B8%D1%8F_%D0%BE%D1%88%D0%B8%D0%B1%D0%BE%D0%BA" \o "Система отслеживания ошибок" </w:instrText>
+      </w:r>
+      <w:r>
+        <w:fldChar w:fldCharType="separate"/>
+      </w:r>
+      <w:r>
+        <w:t>баг-трекер</w:t>
+      </w:r>
+      <w:proofErr w:type="spellEnd"/>
+      <w:r>
+        <w:fldChar w:fldCharType="end"/>
+      </w:r>
+      <w:r>
+        <w:t>» (система отслеживания ошибок). (</w:t>
+      </w:r>
+      <w:proofErr w:type="gramStart"/>
+      <w:r>
+        <w:t>См</w:t>
+      </w:r>
+      <w:proofErr w:type="gramEnd"/>
+      <w:r>
+        <w:t>.</w:t>
+      </w:r>
+      <w:hyperlink r:id="rId60" w:history="1">
+        <w:r>
+          <w:t xml:space="preserve">список официальных </w:t>
+        </w:r>
+        <w:proofErr w:type="spellStart"/>
+        <w:r>
+          <w:t>трекеров</w:t>
+        </w:r>
+        <w:proofErr w:type="spellEnd"/>
+      </w:hyperlink>
+      <w:r>
+        <w:t>.) Существуют также</w:t>
+      </w:r>
+      <w:r>
+        <w:t xml:space="preserve"> </w:t>
+      </w:r>
+      <w:hyperlink r:id="rId61" w:tooltip="Трекер" w:history="1">
+        <w:proofErr w:type="spellStart"/>
+        <w:r>
+          <w:t>трекеры</w:t>
+        </w:r>
+        <w:proofErr w:type="spellEnd"/>
+      </w:hyperlink>
+      <w:r>
+        <w:t xml:space="preserve"> </w:t>
+      </w:r>
+      <w:r>
+        <w:t xml:space="preserve">миграции со старых версий </w:t>
+      </w:r>
+      <w:proofErr w:type="spellStart"/>
+      <w:r>
+        <w:t>Joomla</w:t>
+      </w:r>
+      <w:proofErr w:type="spellEnd"/>
+      <w:r>
+        <w:t xml:space="preserve">, </w:t>
+      </w:r>
+      <w:proofErr w:type="spellStart"/>
+      <w:r>
+        <w:t>трекер</w:t>
+      </w:r>
+      <w:proofErr w:type="spellEnd"/>
+      <w:r>
+        <w:t xml:space="preserve"> пожеланий расширения функциональности и так далее, где пользователи </w:t>
+      </w:r>
+      <w:proofErr w:type="spellStart"/>
+      <w:r>
+        <w:t>Joomla</w:t>
+      </w:r>
+      <w:proofErr w:type="spellEnd"/>
+      <w:r>
+        <w:t xml:space="preserve"> могут оставлять замечания по поводу работы</w:t>
+      </w:r>
+      <w:r>
+        <w:t xml:space="preserve"> </w:t>
+      </w:r>
+      <w:hyperlink r:id="rId62" w:tooltip="Система управления содержимым" w:history="1">
+        <w:r>
+          <w:t>CMS</w:t>
+        </w:r>
+      </w:hyperlink>
+      <w:r>
+        <w:t xml:space="preserve">, которые впоследствии изучаются её разработчиками, при необходимости включающими в очередное обновление </w:t>
+      </w:r>
+      <w:proofErr w:type="spellStart"/>
+      <w:r>
+        <w:t>Joomla</w:t>
+      </w:r>
+      <w:proofErr w:type="spellEnd"/>
+      <w:r>
+        <w:t xml:space="preserve"> исправления, решающие те или иные проблемы.</w:t>
+      </w:r>
+    </w:p>
+    <w:p>
+      <w:pPr>
+        <w:pStyle w:val="ab"/>
+        <w:numPr>
+          <w:ilvl w:val="0"/>
+          <w:numId w:val="17"/>
+        </w:numPr>
+        <w:ind w:left="0" w:firstLine="709"/>
+      </w:pPr>
+      <w:r>
+        <w:t xml:space="preserve">Начиная с версии 1.6 </w:t>
+      </w:r>
+      <w:proofErr w:type="gramStart"/>
+      <w:r>
+        <w:t>встроена</w:t>
+      </w:r>
+      <w:proofErr w:type="gramEnd"/>
+      <w:r>
+        <w:t xml:space="preserve"> </w:t>
+      </w:r>
+      <w:proofErr w:type="spellStart"/>
+      <w:r>
+        <w:t>многоязычность</w:t>
+      </w:r>
+      <w:proofErr w:type="spellEnd"/>
+      <w:r>
+        <w:t>.</w:t>
+      </w:r>
+    </w:p>
+    <w:p>
+      <w:pPr>
+        <w:pStyle w:val="ab"/>
+        <w:numPr>
+          <w:ilvl w:val="0"/>
+          <w:numId w:val="17"/>
+        </w:numPr>
+        <w:ind w:left="0" w:firstLine="709"/>
+      </w:pPr>
+      <w:proofErr w:type="gramStart"/>
+      <w:r>
+        <w:t>Начиная с версии 2.5 расширена</w:t>
+      </w:r>
+      <w:proofErr w:type="gramEnd"/>
+      <w:r>
+        <w:t xml:space="preserve"> поддержка баз данных. Реализована поддержка</w:t>
+      </w:r>
+      <w:r>
+        <w:t xml:space="preserve"> </w:t>
+      </w:r>
+      <w:hyperlink r:id="rId63" w:tooltip="Microsoft SQL Server" w:history="1">
+        <w:proofErr w:type="spellStart"/>
+        <w:r>
+          <w:t>Microsoft</w:t>
+        </w:r>
+        <w:proofErr w:type="spellEnd"/>
+        <w:r>
+          <w:t xml:space="preserve"> SQL </w:t>
+        </w:r>
+        <w:proofErr w:type="spellStart"/>
+        <w:r>
+          <w:t>Server</w:t>
+        </w:r>
+        <w:proofErr w:type="spellEnd"/>
+      </w:hyperlink>
+      <w:r>
+        <w:t>, а с версии 3.0</w:t>
+      </w:r>
+      <w:r>
+        <w:t xml:space="preserve"> </w:t>
+      </w:r>
+      <w:r>
+        <w:t>—</w:t>
+      </w:r>
+      <w:proofErr w:type="spellStart"/>
+      <w:r>
+        <w:fldChar w:fldCharType="begin"/>
+      </w:r>
+      <w:r>
+        <w:instrText xml:space="preserve"> HYPERLINK "https://ru.wikipedia.org/wiki/PostgreSQL" \o "PostgreSQL" </w:instrText>
+      </w:r>
+      <w:r>
+        <w:fldChar w:fldCharType="separate"/>
+      </w:r>
+      <w:r>
+        <w:t>PostgreSQL</w:t>
+      </w:r>
+      <w:proofErr w:type="spellEnd"/>
+      <w:r>
+        <w:fldChar w:fldCharType="end"/>
+      </w:r>
+      <w:hyperlink r:id="rId64" w:anchor="cite_note-9" w:history="1"/>
+      <w:r>
+        <w:t>. В дальнейшем планируется добавить поддержку</w:t>
+      </w:r>
+      <w:r>
+        <w:t xml:space="preserve"> </w:t>
+      </w:r>
+      <w:hyperlink r:id="rId65" w:tooltip="Oracle" w:history="1">
+        <w:proofErr w:type="spellStart"/>
+        <w:r>
+          <w:t>Oracle</w:t>
+        </w:r>
+        <w:proofErr w:type="spellEnd"/>
+      </w:hyperlink>
+      <w:r>
+        <w:t>,</w:t>
+      </w:r>
+      <w:r>
+        <w:t xml:space="preserve"> </w:t>
+      </w:r>
+      <w:hyperlink r:id="rId66" w:tooltip="SQLite" w:history="1">
+        <w:proofErr w:type="spellStart"/>
+        <w:r>
+          <w:t>SQLite</w:t>
+        </w:r>
+        <w:proofErr w:type="spellEnd"/>
+      </w:hyperlink>
+      <w:r>
+        <w:t>.</w:t>
+      </w:r>
+    </w:p>
+    <w:p/>
+    <w:p>
+      <w:pPr>
+        <w:pStyle w:val="1"/>
+      </w:pPr>
+      <w:r>
+        <w:lastRenderedPageBreak/>
         <w:t>Описание сайта</w:t>
       </w:r>
     </w:p>
@@ -714,15 +2298,125 @@
         <w:t>la</w:t>
       </w:r>
       <w:r>
-        <w:t xml:space="preserve"> с бесплатным доменом третьего уровня.</w:t>
+        <w:t xml:space="preserve"> с бесплатным доменом третьего уровня. </w:t>
+      </w:r>
+      <w:r>
+        <w:t xml:space="preserve"> </w:t>
       </w:r>
       <w:proofErr w:type="gramEnd"/>
-      <w:r>
-        <w:t xml:space="preserve"> </w:t>
-      </w:r>
-      <w:r>
-        <w:t xml:space="preserve"> </w:t>
-      </w:r>
+    </w:p>
+    <w:p>
+      <w:r>
+        <w:t>Структура сайта следующая:</w:t>
+      </w:r>
+    </w:p>
+    <w:p>
+      <w:r>
+        <w:t>Главное меню:</w:t>
+      </w:r>
+    </w:p>
+    <w:p>
+      <w:pPr>
+        <w:pStyle w:val="ab"/>
+        <w:numPr>
+          <w:ilvl w:val="0"/>
+          <w:numId w:val="20"/>
+        </w:numPr>
+      </w:pPr>
+      <w:r>
+        <w:t>О компании</w:t>
+      </w:r>
+    </w:p>
+    <w:p>
+      <w:pPr>
+        <w:pStyle w:val="ab"/>
+        <w:numPr>
+          <w:ilvl w:val="0"/>
+          <w:numId w:val="20"/>
+        </w:numPr>
+      </w:pPr>
+      <w:r>
+        <w:t>Продукты и услуги</w:t>
+      </w:r>
+    </w:p>
+    <w:p>
+      <w:pPr>
+        <w:pStyle w:val="ab"/>
+        <w:numPr>
+          <w:ilvl w:val="1"/>
+          <w:numId w:val="20"/>
+        </w:numPr>
+      </w:pPr>
+      <w:r>
+        <w:t>Игра «Назови буквы»</w:t>
+      </w:r>
+    </w:p>
+    <w:p>
+      <w:pPr>
+        <w:pStyle w:val="ab"/>
+        <w:numPr>
+          <w:ilvl w:val="0"/>
+          <w:numId w:val="20"/>
+        </w:numPr>
+      </w:pPr>
+      <w:r>
+        <w:t>Контакты</w:t>
+      </w:r>
+    </w:p>
+    <w:p>
+      <w:r>
+        <w:t>Пользовательское меню:</w:t>
+      </w:r>
+    </w:p>
+    <w:p>
+      <w:pPr>
+        <w:pStyle w:val="ab"/>
+        <w:numPr>
+          <w:ilvl w:val="0"/>
+          <w:numId w:val="19"/>
+        </w:numPr>
+      </w:pPr>
+      <w:r>
+        <w:t>Профиль</w:t>
+      </w:r>
+    </w:p>
+    <w:p>
+      <w:pPr>
+        <w:pStyle w:val="ab"/>
+        <w:numPr>
+          <w:ilvl w:val="0"/>
+          <w:numId w:val="19"/>
+        </w:numPr>
+      </w:pPr>
+      <w:r>
+        <w:t>Создать материал</w:t>
+      </w:r>
+    </w:p>
+    <w:p>
+      <w:pPr>
+        <w:pStyle w:val="ab"/>
+        <w:numPr>
+          <w:ilvl w:val="0"/>
+          <w:numId w:val="19"/>
+        </w:numPr>
+      </w:pPr>
+      <w:r>
+        <w:t>Настройки сайта</w:t>
+      </w:r>
+    </w:p>
+    <w:p>
+      <w:pPr>
+        <w:pStyle w:val="ab"/>
+        <w:numPr>
+          <w:ilvl w:val="0"/>
+          <w:numId w:val="19"/>
+        </w:numPr>
+      </w:pPr>
+      <w:r>
+        <w:t>Настройка шаблонов</w:t>
+      </w:r>
+    </w:p>
+    <w:p>
       <w:r>
         <w:t xml:space="preserve">Внешний вид сайта и его административная панель </w:t>
       </w:r>
@@ -735,7 +2429,6 @@
         <w:t xml:space="preserve"> на рисунках ниже. </w:t>
       </w:r>
     </w:p>
-    <w:p/>
     <w:p>
       <w:r>
         <w:rPr>
@@ -760,7 +2453,7 @@
                     </pic:cNvPicPr>
                   </pic:nvPicPr>
                   <pic:blipFill>
-                    <a:blip r:embed="rId8" cstate="print"/>
+                    <a:blip r:embed="rId67" cstate="print"/>
                     <a:srcRect/>
                     <a:stretch>
                       <a:fillRect/>
@@ -819,7 +2512,7 @@
                     </pic:cNvPicPr>
                   </pic:nvPicPr>
                   <pic:blipFill>
-                    <a:blip r:embed="rId9" cstate="print"/>
+                    <a:blip r:embed="rId68" cstate="print"/>
                     <a:srcRect/>
                     <a:stretch>
                       <a:fillRect/>
@@ -881,7 +2574,7 @@
                     </pic:cNvPicPr>
                   </pic:nvPicPr>
                   <pic:blipFill>
-                    <a:blip r:embed="rId10" cstate="print"/>
+                    <a:blip r:embed="rId69" cstate="print"/>
                     <a:srcRect/>
                     <a:stretch>
                       <a:fillRect/>
@@ -963,7 +2656,7 @@
                     </pic:cNvPicPr>
                   </pic:nvPicPr>
                   <pic:blipFill>
-                    <a:blip r:embed="rId11" cstate="print"/>
+                    <a:blip r:embed="rId70" cstate="print"/>
                     <a:srcRect/>
                     <a:stretch>
                       <a:fillRect/>
@@ -1027,7 +2720,7 @@
                     </pic:cNvPicPr>
                   </pic:nvPicPr>
                   <pic:blipFill>
-                    <a:blip r:embed="rId12" cstate="print"/>
+                    <a:blip r:embed="rId71" cstate="print"/>
                     <a:srcRect/>
                     <a:stretch>
                       <a:fillRect/>
@@ -1089,7 +2782,7 @@
                     </pic:cNvPicPr>
                   </pic:nvPicPr>
                   <pic:blipFill>
-                    <a:blip r:embed="rId13" cstate="print"/>
+                    <a:blip r:embed="rId72" cstate="print"/>
                     <a:srcRect/>
                     <a:stretch>
                       <a:fillRect/>
@@ -1150,7 +2843,7 @@
                     </pic:cNvPicPr>
                   </pic:nvPicPr>
                   <pic:blipFill>
-                    <a:blip r:embed="rId14" cstate="print"/>
+                    <a:blip r:embed="rId73" cstate="print"/>
                     <a:srcRect/>
                     <a:stretch>
                       <a:fillRect/>
@@ -1220,7 +2913,7 @@
                     </pic:cNvPicPr>
                   </pic:nvPicPr>
                   <pic:blipFill>
-                    <a:blip r:embed="rId15" cstate="print"/>
+                    <a:blip r:embed="rId74" cstate="print"/>
                     <a:srcRect/>
                     <a:stretch>
                       <a:fillRect/>
@@ -1313,7 +3006,7 @@
                     </pic:cNvPicPr>
                   </pic:nvPicPr>
                   <pic:blipFill>
-                    <a:blip r:embed="rId16" cstate="print"/>
+                    <a:blip r:embed="rId75" cstate="print"/>
                     <a:srcRect/>
                     <a:stretch>
                       <a:fillRect/>
@@ -1378,7 +3071,7 @@
                     </pic:cNvPicPr>
                   </pic:nvPicPr>
                   <pic:blipFill>
-                    <a:blip r:embed="rId17" cstate="print"/>
+                    <a:blip r:embed="rId76" cstate="print"/>
                     <a:srcRect/>
                     <a:stretch>
                       <a:fillRect/>
@@ -1447,7 +3140,7 @@
                     </pic:cNvPicPr>
                   </pic:nvPicPr>
                   <pic:blipFill>
-                    <a:blip r:embed="rId18" cstate="print"/>
+                    <a:blip r:embed="rId77" cstate="print"/>
                     <a:srcRect/>
                     <a:stretch>
                       <a:fillRect/>
@@ -1671,7 +3364,7 @@
                     </pic:cNvPicPr>
                   </pic:nvPicPr>
                   <pic:blipFill>
-                    <a:blip r:embed="rId19" cstate="print"/>
+                    <a:blip r:embed="rId78" cstate="print"/>
                     <a:srcRect/>
                     <a:stretch>
                       <a:fillRect/>
@@ -1758,7 +3451,7 @@
                     </pic:cNvPicPr>
                   </pic:nvPicPr>
                   <pic:blipFill>
-                    <a:blip r:embed="rId20" cstate="print"/>
+                    <a:blip r:embed="rId79" cstate="print"/>
                     <a:srcRect/>
                     <a:stretch>
                       <a:fillRect/>
@@ -1816,7 +3509,7 @@
                     </pic:cNvPicPr>
                   </pic:nvPicPr>
                   <pic:blipFill>
-                    <a:blip r:embed="rId21" cstate="print"/>
+                    <a:blip r:embed="rId80" cstate="print"/>
                     <a:srcRect/>
                     <a:stretch>
                       <a:fillRect/>
@@ -1855,8 +3548,17 @@
         <w:t>Как видно, к стандартным модулям сайта добавились несколько новых.</w:t>
       </w:r>
     </w:p>
+    <w:p>
+      <w:pPr>
+        <w:pStyle w:val="1"/>
+      </w:pPr>
+      <w:r>
+        <w:lastRenderedPageBreak/>
+        <w:t>Список источников</w:t>
+      </w:r>
+    </w:p>
     <w:sectPr>
-      <w:footerReference w:type="default" r:id="rId22"/>
+      <w:footerReference w:type="default" r:id="rId81"/>
       <w:endnotePr>
         <w:numFmt w:val="decimal"/>
       </w:endnotePr>
@@ -1889,6 +3591,68 @@
       </w:pPr>
       <w:r>
         <w:continuationSeparator/>
+      </w:r>
+    </w:p>
+  </w:endnote>
+  <w:endnote w:id="1">
+    <w:p>
+      <w:r>
+        <w:endnoteRef/>
+      </w:r>
+      <w:r>
+        <w:t xml:space="preserve"> </w:t>
+      </w:r>
+      <w:r>
+        <w:t xml:space="preserve">Обзор </w:t>
+      </w:r>
+      <w:r>
+        <w:t>CMS /</w:t>
+      </w:r>
+      <w:r>
+        <w:t xml:space="preserve"> </w:t>
+      </w:r>
+      <w:proofErr w:type="spellStart"/>
+      <w:r>
+        <w:t>Хабрахабр</w:t>
+      </w:r>
+      <w:proofErr w:type="spellEnd"/>
+      <w:r>
+        <w:t xml:space="preserve"> </w:t>
+      </w:r>
+      <w:r>
+        <w:t xml:space="preserve">// URL: </w:t>
+      </w:r>
+      <w:r>
+        <w:t>https://habrahabr.ru/post/193168/</w:t>
+      </w:r>
+    </w:p>
+  </w:endnote>
+  <w:endnote w:id="2">
+    <w:p>
+      <w:r>
+        <w:endnoteRef/>
+      </w:r>
+      <w:r>
+        <w:t xml:space="preserve"> </w:t>
+      </w:r>
+      <w:proofErr w:type="spellStart"/>
+      <w:r>
+        <w:t>Joomla</w:t>
+      </w:r>
+      <w:proofErr w:type="spellEnd"/>
+      <w:r>
+        <w:t xml:space="preserve"> / </w:t>
+      </w:r>
+      <w:r>
+        <w:t xml:space="preserve">Официальный сайт </w:t>
+      </w:r>
+      <w:proofErr w:type="spellStart"/>
+      <w:r>
+        <w:t>Joomla</w:t>
+      </w:r>
+      <w:proofErr w:type="spellEnd"/>
+      <w:r>
+        <w:t xml:space="preserve"> // URL: https://www.joomla.org/</w:t>
       </w:r>
     </w:p>
   </w:endnote>
@@ -1916,7 +3680,7 @@
             <w:rPr>
               <w:noProof/>
             </w:rPr>
-            <w:t>2</w:t>
+            <w:t>8</w:t>
           </w:r>
         </w:fldSimple>
       </w:p>
@@ -1958,6 +3722,357 @@
 <file path=word/numbering.xml><?xml version="1.0" encoding="utf-8"?>
 <w:numbering xmlns:ve="http://schemas.openxmlformats.org/markup-compatibility/2006" xmlns:o="urn:schemas-microsoft-com:office:office" xmlns:r="http://schemas.openxmlformats.org/officeDocument/2006/relationships" xmlns:m="http://schemas.openxmlformats.org/officeDocument/2006/math" xmlns:v="urn:schemas-microsoft-com:vml" xmlns:wp="http://schemas.openxmlformats.org/drawingml/2006/wordprocessingDrawing" xmlns:w10="urn:schemas-microsoft-com:office:word" xmlns:w="http://schemas.openxmlformats.org/wordprocessingml/2006/main" xmlns:wne="http://schemas.microsoft.com/office/word/2006/wordml">
   <w:abstractNum w:abstractNumId="0">
+    <w:nsid w:val="015542AA"/>
+    <w:multiLevelType w:val="hybridMultilevel"/>
+    <w:tmpl w:val="71763542"/>
+    <w:lvl w:ilvl="0" w:tplc="04190001">
+      <w:start w:val="1"/>
+      <w:numFmt w:val="bullet"/>
+      <w:lvlText w:val=""/>
+      <w:lvlJc w:val="left"/>
+      <w:pPr>
+        <w:ind w:left="1429" w:hanging="360"/>
+      </w:pPr>
+      <w:rPr>
+        <w:rFonts w:ascii="Symbol" w:hAnsi="Symbol" w:hint="default"/>
+      </w:rPr>
+    </w:lvl>
+    <w:lvl w:ilvl="1" w:tplc="04190019" w:tentative="1">
+      <w:start w:val="1"/>
+      <w:numFmt w:val="lowerLetter"/>
+      <w:lvlText w:val="%2."/>
+      <w:lvlJc w:val="left"/>
+      <w:pPr>
+        <w:ind w:left="2149" w:hanging="360"/>
+      </w:pPr>
+    </w:lvl>
+    <w:lvl w:ilvl="2" w:tplc="0419001B" w:tentative="1">
+      <w:start w:val="1"/>
+      <w:numFmt w:val="lowerRoman"/>
+      <w:lvlText w:val="%3."/>
+      <w:lvlJc w:val="right"/>
+      <w:pPr>
+        <w:ind w:left="2869" w:hanging="180"/>
+      </w:pPr>
+    </w:lvl>
+    <w:lvl w:ilvl="3" w:tplc="0419000F" w:tentative="1">
+      <w:start w:val="1"/>
+      <w:numFmt w:val="decimal"/>
+      <w:lvlText w:val="%4."/>
+      <w:lvlJc w:val="left"/>
+      <w:pPr>
+        <w:ind w:left="3589" w:hanging="360"/>
+      </w:pPr>
+    </w:lvl>
+    <w:lvl w:ilvl="4" w:tplc="04190019" w:tentative="1">
+      <w:start w:val="1"/>
+      <w:numFmt w:val="lowerLetter"/>
+      <w:lvlText w:val="%5."/>
+      <w:lvlJc w:val="left"/>
+      <w:pPr>
+        <w:ind w:left="4309" w:hanging="360"/>
+      </w:pPr>
+    </w:lvl>
+    <w:lvl w:ilvl="5" w:tplc="0419001B" w:tentative="1">
+      <w:start w:val="1"/>
+      <w:numFmt w:val="lowerRoman"/>
+      <w:lvlText w:val="%6."/>
+      <w:lvlJc w:val="right"/>
+      <w:pPr>
+        <w:ind w:left="5029" w:hanging="180"/>
+      </w:pPr>
+    </w:lvl>
+    <w:lvl w:ilvl="6" w:tplc="0419000F" w:tentative="1">
+      <w:start w:val="1"/>
+      <w:numFmt w:val="decimal"/>
+      <w:lvlText w:val="%7."/>
+      <w:lvlJc w:val="left"/>
+      <w:pPr>
+        <w:ind w:left="5749" w:hanging="360"/>
+      </w:pPr>
+    </w:lvl>
+    <w:lvl w:ilvl="7" w:tplc="04190019" w:tentative="1">
+      <w:start w:val="1"/>
+      <w:numFmt w:val="lowerLetter"/>
+      <w:lvlText w:val="%8."/>
+      <w:lvlJc w:val="left"/>
+      <w:pPr>
+        <w:ind w:left="6469" w:hanging="360"/>
+      </w:pPr>
+    </w:lvl>
+    <w:lvl w:ilvl="8" w:tplc="0419001B" w:tentative="1">
+      <w:start w:val="1"/>
+      <w:numFmt w:val="lowerRoman"/>
+      <w:lvlText w:val="%9."/>
+      <w:lvlJc w:val="right"/>
+      <w:pPr>
+        <w:ind w:left="7189" w:hanging="180"/>
+      </w:pPr>
+    </w:lvl>
+  </w:abstractNum>
+  <w:abstractNum w:abstractNumId="1">
+    <w:nsid w:val="04E72E82"/>
+    <w:multiLevelType w:val="multilevel"/>
+    <w:tmpl w:val="F2D8FE42"/>
+    <w:lvl w:ilvl="0">
+      <w:start w:val="1"/>
+      <w:numFmt w:val="bullet"/>
+      <w:lvlText w:val=""/>
+      <w:lvlJc w:val="left"/>
+      <w:pPr>
+        <w:tabs>
+          <w:tab w:val="num" w:pos="720"/>
+        </w:tabs>
+        <w:ind w:left="720" w:hanging="360"/>
+      </w:pPr>
+      <w:rPr>
+        <w:rFonts w:ascii="Symbol" w:hAnsi="Symbol" w:hint="default"/>
+        <w:sz w:val="20"/>
+      </w:rPr>
+    </w:lvl>
+    <w:lvl w:ilvl="1" w:tentative="1">
+      <w:start w:val="1"/>
+      <w:numFmt w:val="bullet"/>
+      <w:lvlText w:val=""/>
+      <w:lvlJc w:val="left"/>
+      <w:pPr>
+        <w:tabs>
+          <w:tab w:val="num" w:pos="1440"/>
+        </w:tabs>
+        <w:ind w:left="1440" w:hanging="360"/>
+      </w:pPr>
+      <w:rPr>
+        <w:rFonts w:ascii="Symbol" w:hAnsi="Symbol" w:hint="default"/>
+        <w:sz w:val="20"/>
+      </w:rPr>
+    </w:lvl>
+    <w:lvl w:ilvl="2" w:tentative="1">
+      <w:start w:val="1"/>
+      <w:numFmt w:val="bullet"/>
+      <w:lvlText w:val=""/>
+      <w:lvlJc w:val="left"/>
+      <w:pPr>
+        <w:tabs>
+          <w:tab w:val="num" w:pos="2160"/>
+        </w:tabs>
+        <w:ind w:left="2160" w:hanging="360"/>
+      </w:pPr>
+      <w:rPr>
+        <w:rFonts w:ascii="Symbol" w:hAnsi="Symbol" w:hint="default"/>
+        <w:sz w:val="20"/>
+      </w:rPr>
+    </w:lvl>
+    <w:lvl w:ilvl="3" w:tentative="1">
+      <w:start w:val="1"/>
+      <w:numFmt w:val="bullet"/>
+      <w:lvlText w:val=""/>
+      <w:lvlJc w:val="left"/>
+      <w:pPr>
+        <w:tabs>
+          <w:tab w:val="num" w:pos="2880"/>
+        </w:tabs>
+        <w:ind w:left="2880" w:hanging="360"/>
+      </w:pPr>
+      <w:rPr>
+        <w:rFonts w:ascii="Symbol" w:hAnsi="Symbol" w:hint="default"/>
+        <w:sz w:val="20"/>
+      </w:rPr>
+    </w:lvl>
+    <w:lvl w:ilvl="4" w:tentative="1">
+      <w:start w:val="1"/>
+      <w:numFmt w:val="bullet"/>
+      <w:lvlText w:val=""/>
+      <w:lvlJc w:val="left"/>
+      <w:pPr>
+        <w:tabs>
+          <w:tab w:val="num" w:pos="3600"/>
+        </w:tabs>
+        <w:ind w:left="3600" w:hanging="360"/>
+      </w:pPr>
+      <w:rPr>
+        <w:rFonts w:ascii="Symbol" w:hAnsi="Symbol" w:hint="default"/>
+        <w:sz w:val="20"/>
+      </w:rPr>
+    </w:lvl>
+    <w:lvl w:ilvl="5" w:tentative="1">
+      <w:start w:val="1"/>
+      <w:numFmt w:val="bullet"/>
+      <w:lvlText w:val=""/>
+      <w:lvlJc w:val="left"/>
+      <w:pPr>
+        <w:tabs>
+          <w:tab w:val="num" w:pos="4320"/>
+        </w:tabs>
+        <w:ind w:left="4320" w:hanging="360"/>
+      </w:pPr>
+      <w:rPr>
+        <w:rFonts w:ascii="Symbol" w:hAnsi="Symbol" w:hint="default"/>
+        <w:sz w:val="20"/>
+      </w:rPr>
+    </w:lvl>
+    <w:lvl w:ilvl="6" w:tentative="1">
+      <w:start w:val="1"/>
+      <w:numFmt w:val="bullet"/>
+      <w:lvlText w:val=""/>
+      <w:lvlJc w:val="left"/>
+      <w:pPr>
+        <w:tabs>
+          <w:tab w:val="num" w:pos="5040"/>
+        </w:tabs>
+        <w:ind w:left="5040" w:hanging="360"/>
+      </w:pPr>
+      <w:rPr>
+        <w:rFonts w:ascii="Symbol" w:hAnsi="Symbol" w:hint="default"/>
+        <w:sz w:val="20"/>
+      </w:rPr>
+    </w:lvl>
+    <w:lvl w:ilvl="7" w:tentative="1">
+      <w:start w:val="1"/>
+      <w:numFmt w:val="bullet"/>
+      <w:lvlText w:val=""/>
+      <w:lvlJc w:val="left"/>
+      <w:pPr>
+        <w:tabs>
+          <w:tab w:val="num" w:pos="5760"/>
+        </w:tabs>
+        <w:ind w:left="5760" w:hanging="360"/>
+      </w:pPr>
+      <w:rPr>
+        <w:rFonts w:ascii="Symbol" w:hAnsi="Symbol" w:hint="default"/>
+        <w:sz w:val="20"/>
+      </w:rPr>
+    </w:lvl>
+    <w:lvl w:ilvl="8" w:tentative="1">
+      <w:start w:val="1"/>
+      <w:numFmt w:val="bullet"/>
+      <w:lvlText w:val=""/>
+      <w:lvlJc w:val="left"/>
+      <w:pPr>
+        <w:tabs>
+          <w:tab w:val="num" w:pos="6480"/>
+        </w:tabs>
+        <w:ind w:left="6480" w:hanging="360"/>
+      </w:pPr>
+      <w:rPr>
+        <w:rFonts w:ascii="Symbol" w:hAnsi="Symbol" w:hint="default"/>
+        <w:sz w:val="20"/>
+      </w:rPr>
+    </w:lvl>
+  </w:abstractNum>
+  <w:abstractNum w:abstractNumId="2">
+    <w:nsid w:val="067B4FAF"/>
+    <w:multiLevelType w:val="hybridMultilevel"/>
+    <w:tmpl w:val="4B5C7C88"/>
+    <w:lvl w:ilvl="0" w:tplc="04190001">
+      <w:start w:val="1"/>
+      <w:numFmt w:val="bullet"/>
+      <w:lvlText w:val=""/>
+      <w:lvlJc w:val="left"/>
+      <w:pPr>
+        <w:ind w:left="1429" w:hanging="360"/>
+      </w:pPr>
+      <w:rPr>
+        <w:rFonts w:ascii="Symbol" w:hAnsi="Symbol" w:hint="default"/>
+      </w:rPr>
+    </w:lvl>
+    <w:lvl w:ilvl="1" w:tplc="04190003">
+      <w:start w:val="1"/>
+      <w:numFmt w:val="bullet"/>
+      <w:lvlText w:val="o"/>
+      <w:lvlJc w:val="left"/>
+      <w:pPr>
+        <w:ind w:left="2149" w:hanging="360"/>
+      </w:pPr>
+      <w:rPr>
+        <w:rFonts w:ascii="Courier New" w:hAnsi="Courier New" w:cs="Courier New" w:hint="default"/>
+      </w:rPr>
+    </w:lvl>
+    <w:lvl w:ilvl="2" w:tplc="04190005" w:tentative="1">
+      <w:start w:val="1"/>
+      <w:numFmt w:val="bullet"/>
+      <w:lvlText w:val=""/>
+      <w:lvlJc w:val="left"/>
+      <w:pPr>
+        <w:ind w:left="2869" w:hanging="360"/>
+      </w:pPr>
+      <w:rPr>
+        <w:rFonts w:ascii="Wingdings" w:hAnsi="Wingdings" w:hint="default"/>
+      </w:rPr>
+    </w:lvl>
+    <w:lvl w:ilvl="3" w:tplc="04190001" w:tentative="1">
+      <w:start w:val="1"/>
+      <w:numFmt w:val="bullet"/>
+      <w:lvlText w:val=""/>
+      <w:lvlJc w:val="left"/>
+      <w:pPr>
+        <w:ind w:left="3589" w:hanging="360"/>
+      </w:pPr>
+      <w:rPr>
+        <w:rFonts w:ascii="Symbol" w:hAnsi="Symbol" w:hint="default"/>
+      </w:rPr>
+    </w:lvl>
+    <w:lvl w:ilvl="4" w:tplc="04190003" w:tentative="1">
+      <w:start w:val="1"/>
+      <w:numFmt w:val="bullet"/>
+      <w:lvlText w:val="o"/>
+      <w:lvlJc w:val="left"/>
+      <w:pPr>
+        <w:ind w:left="4309" w:hanging="360"/>
+      </w:pPr>
+      <w:rPr>
+        <w:rFonts w:ascii="Courier New" w:hAnsi="Courier New" w:cs="Courier New" w:hint="default"/>
+      </w:rPr>
+    </w:lvl>
+    <w:lvl w:ilvl="5" w:tplc="04190005" w:tentative="1">
+      <w:start w:val="1"/>
+      <w:numFmt w:val="bullet"/>
+      <w:lvlText w:val=""/>
+      <w:lvlJc w:val="left"/>
+      <w:pPr>
+        <w:ind w:left="5029" w:hanging="360"/>
+      </w:pPr>
+      <w:rPr>
+        <w:rFonts w:ascii="Wingdings" w:hAnsi="Wingdings" w:hint="default"/>
+      </w:rPr>
+    </w:lvl>
+    <w:lvl w:ilvl="6" w:tplc="04190001" w:tentative="1">
+      <w:start w:val="1"/>
+      <w:numFmt w:val="bullet"/>
+      <w:lvlText w:val=""/>
+      <w:lvlJc w:val="left"/>
+      <w:pPr>
+        <w:ind w:left="5749" w:hanging="360"/>
+      </w:pPr>
+      <w:rPr>
+        <w:rFonts w:ascii="Symbol" w:hAnsi="Symbol" w:hint="default"/>
+      </w:rPr>
+    </w:lvl>
+    <w:lvl w:ilvl="7" w:tplc="04190003" w:tentative="1">
+      <w:start w:val="1"/>
+      <w:numFmt w:val="bullet"/>
+      <w:lvlText w:val="o"/>
+      <w:lvlJc w:val="left"/>
+      <w:pPr>
+        <w:ind w:left="6469" w:hanging="360"/>
+      </w:pPr>
+      <w:rPr>
+        <w:rFonts w:ascii="Courier New" w:hAnsi="Courier New" w:cs="Courier New" w:hint="default"/>
+      </w:rPr>
+    </w:lvl>
+    <w:lvl w:ilvl="8" w:tplc="04190005" w:tentative="1">
+      <w:start w:val="1"/>
+      <w:numFmt w:val="bullet"/>
+      <w:lvlText w:val=""/>
+      <w:lvlJc w:val="left"/>
+      <w:pPr>
+        <w:ind w:left="7189" w:hanging="360"/>
+      </w:pPr>
+      <w:rPr>
+        <w:rFonts w:ascii="Wingdings" w:hAnsi="Wingdings" w:hint="default"/>
+      </w:rPr>
+    </w:lvl>
+  </w:abstractNum>
+  <w:abstractNum w:abstractNumId="3">
     <w:nsid w:val="07103125"/>
     <w:multiLevelType w:val="hybridMultilevel"/>
     <w:tmpl w:val="23CA7CF2"/>
@@ -2070,7 +4185,156 @@
       </w:rPr>
     </w:lvl>
   </w:abstractNum>
-  <w:abstractNum w:abstractNumId="1">
+  <w:abstractNum w:abstractNumId="4">
+    <w:nsid w:val="0A0A427C"/>
+    <w:multiLevelType w:val="multilevel"/>
+    <w:tmpl w:val="C6D08D86"/>
+    <w:lvl w:ilvl="0">
+      <w:start w:val="1"/>
+      <w:numFmt w:val="bullet"/>
+      <w:lvlText w:val=""/>
+      <w:lvlJc w:val="left"/>
+      <w:pPr>
+        <w:tabs>
+          <w:tab w:val="num" w:pos="720"/>
+        </w:tabs>
+        <w:ind w:left="720" w:hanging="360"/>
+      </w:pPr>
+      <w:rPr>
+        <w:rFonts w:ascii="Symbol" w:hAnsi="Symbol" w:hint="default"/>
+        <w:sz w:val="20"/>
+      </w:rPr>
+    </w:lvl>
+    <w:lvl w:ilvl="1" w:tentative="1">
+      <w:start w:val="1"/>
+      <w:numFmt w:val="bullet"/>
+      <w:lvlText w:val=""/>
+      <w:lvlJc w:val="left"/>
+      <w:pPr>
+        <w:tabs>
+          <w:tab w:val="num" w:pos="1440"/>
+        </w:tabs>
+        <w:ind w:left="1440" w:hanging="360"/>
+      </w:pPr>
+      <w:rPr>
+        <w:rFonts w:ascii="Symbol" w:hAnsi="Symbol" w:hint="default"/>
+        <w:sz w:val="20"/>
+      </w:rPr>
+    </w:lvl>
+    <w:lvl w:ilvl="2" w:tentative="1">
+      <w:start w:val="1"/>
+      <w:numFmt w:val="bullet"/>
+      <w:lvlText w:val=""/>
+      <w:lvlJc w:val="left"/>
+      <w:pPr>
+        <w:tabs>
+          <w:tab w:val="num" w:pos="2160"/>
+        </w:tabs>
+        <w:ind w:left="2160" w:hanging="360"/>
+      </w:pPr>
+      <w:rPr>
+        <w:rFonts w:ascii="Symbol" w:hAnsi="Symbol" w:hint="default"/>
+        <w:sz w:val="20"/>
+      </w:rPr>
+    </w:lvl>
+    <w:lvl w:ilvl="3" w:tentative="1">
+      <w:start w:val="1"/>
+      <w:numFmt w:val="bullet"/>
+      <w:lvlText w:val=""/>
+      <w:lvlJc w:val="left"/>
+      <w:pPr>
+        <w:tabs>
+          <w:tab w:val="num" w:pos="2880"/>
+        </w:tabs>
+        <w:ind w:left="2880" w:hanging="360"/>
+      </w:pPr>
+      <w:rPr>
+        <w:rFonts w:ascii="Symbol" w:hAnsi="Symbol" w:hint="default"/>
+        <w:sz w:val="20"/>
+      </w:rPr>
+    </w:lvl>
+    <w:lvl w:ilvl="4" w:tentative="1">
+      <w:start w:val="1"/>
+      <w:numFmt w:val="bullet"/>
+      <w:lvlText w:val=""/>
+      <w:lvlJc w:val="left"/>
+      <w:pPr>
+        <w:tabs>
+          <w:tab w:val="num" w:pos="3600"/>
+        </w:tabs>
+        <w:ind w:left="3600" w:hanging="360"/>
+      </w:pPr>
+      <w:rPr>
+        <w:rFonts w:ascii="Symbol" w:hAnsi="Symbol" w:hint="default"/>
+        <w:sz w:val="20"/>
+      </w:rPr>
+    </w:lvl>
+    <w:lvl w:ilvl="5" w:tentative="1">
+      <w:start w:val="1"/>
+      <w:numFmt w:val="bullet"/>
+      <w:lvlText w:val=""/>
+      <w:lvlJc w:val="left"/>
+      <w:pPr>
+        <w:tabs>
+          <w:tab w:val="num" w:pos="4320"/>
+        </w:tabs>
+        <w:ind w:left="4320" w:hanging="360"/>
+      </w:pPr>
+      <w:rPr>
+        <w:rFonts w:ascii="Symbol" w:hAnsi="Symbol" w:hint="default"/>
+        <w:sz w:val="20"/>
+      </w:rPr>
+    </w:lvl>
+    <w:lvl w:ilvl="6" w:tentative="1">
+      <w:start w:val="1"/>
+      <w:numFmt w:val="bullet"/>
+      <w:lvlText w:val=""/>
+      <w:lvlJc w:val="left"/>
+      <w:pPr>
+        <w:tabs>
+          <w:tab w:val="num" w:pos="5040"/>
+        </w:tabs>
+        <w:ind w:left="5040" w:hanging="360"/>
+      </w:pPr>
+      <w:rPr>
+        <w:rFonts w:ascii="Symbol" w:hAnsi="Symbol" w:hint="default"/>
+        <w:sz w:val="20"/>
+      </w:rPr>
+    </w:lvl>
+    <w:lvl w:ilvl="7" w:tentative="1">
+      <w:start w:val="1"/>
+      <w:numFmt w:val="bullet"/>
+      <w:lvlText w:val=""/>
+      <w:lvlJc w:val="left"/>
+      <w:pPr>
+        <w:tabs>
+          <w:tab w:val="num" w:pos="5760"/>
+        </w:tabs>
+        <w:ind w:left="5760" w:hanging="360"/>
+      </w:pPr>
+      <w:rPr>
+        <w:rFonts w:ascii="Symbol" w:hAnsi="Symbol" w:hint="default"/>
+        <w:sz w:val="20"/>
+      </w:rPr>
+    </w:lvl>
+    <w:lvl w:ilvl="8" w:tentative="1">
+      <w:start w:val="1"/>
+      <w:numFmt w:val="bullet"/>
+      <w:lvlText w:val=""/>
+      <w:lvlJc w:val="left"/>
+      <w:pPr>
+        <w:tabs>
+          <w:tab w:val="num" w:pos="6480"/>
+        </w:tabs>
+        <w:ind w:left="6480" w:hanging="360"/>
+      </w:pPr>
+      <w:rPr>
+        <w:rFonts w:ascii="Symbol" w:hAnsi="Symbol" w:hint="default"/>
+        <w:sz w:val="20"/>
+      </w:rPr>
+    </w:lvl>
+  </w:abstractNum>
+  <w:abstractNum w:abstractNumId="5">
     <w:nsid w:val="0F614219"/>
     <w:multiLevelType w:val="hybridMultilevel"/>
     <w:tmpl w:val="F0268FD0"/>
@@ -2183,7 +4447,7 @@
       </w:rPr>
     </w:lvl>
   </w:abstractNum>
-  <w:abstractNum w:abstractNumId="2">
+  <w:abstractNum w:abstractNumId="6">
     <w:nsid w:val="1C2F757C"/>
     <w:multiLevelType w:val="hybridMultilevel"/>
     <w:tmpl w:val="E6D89908"/>
@@ -2272,7 +4536,7 @@
       </w:pPr>
     </w:lvl>
   </w:abstractNum>
-  <w:abstractNum w:abstractNumId="3">
+  <w:abstractNum w:abstractNumId="7">
     <w:nsid w:val="23011B27"/>
     <w:multiLevelType w:val="hybridMultilevel"/>
     <w:tmpl w:val="AA10A9DC"/>
@@ -2385,7 +4649,120 @@
       </w:rPr>
     </w:lvl>
   </w:abstractNum>
-  <w:abstractNum w:abstractNumId="4">
+  <w:abstractNum w:abstractNumId="8">
+    <w:nsid w:val="2CB13756"/>
+    <w:multiLevelType w:val="hybridMultilevel"/>
+    <w:tmpl w:val="3E78D162"/>
+    <w:lvl w:ilvl="0" w:tplc="04190001">
+      <w:start w:val="1"/>
+      <w:numFmt w:val="bullet"/>
+      <w:lvlText w:val=""/>
+      <w:lvlJc w:val="left"/>
+      <w:pPr>
+        <w:ind w:left="1429" w:hanging="360"/>
+      </w:pPr>
+      <w:rPr>
+        <w:rFonts w:ascii="Symbol" w:hAnsi="Symbol" w:hint="default"/>
+      </w:rPr>
+    </w:lvl>
+    <w:lvl w:ilvl="1" w:tplc="04190003" w:tentative="1">
+      <w:start w:val="1"/>
+      <w:numFmt w:val="bullet"/>
+      <w:lvlText w:val="o"/>
+      <w:lvlJc w:val="left"/>
+      <w:pPr>
+        <w:ind w:left="2149" w:hanging="360"/>
+      </w:pPr>
+      <w:rPr>
+        <w:rFonts w:ascii="Courier New" w:hAnsi="Courier New" w:cs="Courier New" w:hint="default"/>
+      </w:rPr>
+    </w:lvl>
+    <w:lvl w:ilvl="2" w:tplc="04190005" w:tentative="1">
+      <w:start w:val="1"/>
+      <w:numFmt w:val="bullet"/>
+      <w:lvlText w:val=""/>
+      <w:lvlJc w:val="left"/>
+      <w:pPr>
+        <w:ind w:left="2869" w:hanging="360"/>
+      </w:pPr>
+      <w:rPr>
+        <w:rFonts w:ascii="Wingdings" w:hAnsi="Wingdings" w:hint="default"/>
+      </w:rPr>
+    </w:lvl>
+    <w:lvl w:ilvl="3" w:tplc="04190001" w:tentative="1">
+      <w:start w:val="1"/>
+      <w:numFmt w:val="bullet"/>
+      <w:lvlText w:val=""/>
+      <w:lvlJc w:val="left"/>
+      <w:pPr>
+        <w:ind w:left="3589" w:hanging="360"/>
+      </w:pPr>
+      <w:rPr>
+        <w:rFonts w:ascii="Symbol" w:hAnsi="Symbol" w:hint="default"/>
+      </w:rPr>
+    </w:lvl>
+    <w:lvl w:ilvl="4" w:tplc="04190003" w:tentative="1">
+      <w:start w:val="1"/>
+      <w:numFmt w:val="bullet"/>
+      <w:lvlText w:val="o"/>
+      <w:lvlJc w:val="left"/>
+      <w:pPr>
+        <w:ind w:left="4309" w:hanging="360"/>
+      </w:pPr>
+      <w:rPr>
+        <w:rFonts w:ascii="Courier New" w:hAnsi="Courier New" w:cs="Courier New" w:hint="default"/>
+      </w:rPr>
+    </w:lvl>
+    <w:lvl w:ilvl="5" w:tplc="04190005" w:tentative="1">
+      <w:start w:val="1"/>
+      <w:numFmt w:val="bullet"/>
+      <w:lvlText w:val=""/>
+      <w:lvlJc w:val="left"/>
+      <w:pPr>
+        <w:ind w:left="5029" w:hanging="360"/>
+      </w:pPr>
+      <w:rPr>
+        <w:rFonts w:ascii="Wingdings" w:hAnsi="Wingdings" w:hint="default"/>
+      </w:rPr>
+    </w:lvl>
+    <w:lvl w:ilvl="6" w:tplc="04190001" w:tentative="1">
+      <w:start w:val="1"/>
+      <w:numFmt w:val="bullet"/>
+      <w:lvlText w:val=""/>
+      <w:lvlJc w:val="left"/>
+      <w:pPr>
+        <w:ind w:left="5749" w:hanging="360"/>
+      </w:pPr>
+      <w:rPr>
+        <w:rFonts w:ascii="Symbol" w:hAnsi="Symbol" w:hint="default"/>
+      </w:rPr>
+    </w:lvl>
+    <w:lvl w:ilvl="7" w:tplc="04190003" w:tentative="1">
+      <w:start w:val="1"/>
+      <w:numFmt w:val="bullet"/>
+      <w:lvlText w:val="o"/>
+      <w:lvlJc w:val="left"/>
+      <w:pPr>
+        <w:ind w:left="6469" w:hanging="360"/>
+      </w:pPr>
+      <w:rPr>
+        <w:rFonts w:ascii="Courier New" w:hAnsi="Courier New" w:cs="Courier New" w:hint="default"/>
+      </w:rPr>
+    </w:lvl>
+    <w:lvl w:ilvl="8" w:tplc="04190005" w:tentative="1">
+      <w:start w:val="1"/>
+      <w:numFmt w:val="bullet"/>
+      <w:lvlText w:val=""/>
+      <w:lvlJc w:val="left"/>
+      <w:pPr>
+        <w:ind w:left="7189" w:hanging="360"/>
+      </w:pPr>
+      <w:rPr>
+        <w:rFonts w:ascii="Wingdings" w:hAnsi="Wingdings" w:hint="default"/>
+      </w:rPr>
+    </w:lvl>
+  </w:abstractNum>
+  <w:abstractNum w:abstractNumId="9">
     <w:nsid w:val="3AD70883"/>
     <w:multiLevelType w:val="hybridMultilevel"/>
     <w:tmpl w:val="79A04EC8"/>
@@ -2474,7 +4851,355 @@
       </w:pPr>
     </w:lvl>
   </w:abstractNum>
-  <w:abstractNum w:abstractNumId="5">
+  <w:abstractNum w:abstractNumId="10">
+    <w:nsid w:val="3E546145"/>
+    <w:multiLevelType w:val="hybridMultilevel"/>
+    <w:tmpl w:val="C94E666C"/>
+    <w:lvl w:ilvl="0" w:tplc="0419000F">
+      <w:start w:val="1"/>
+      <w:numFmt w:val="decimal"/>
+      <w:lvlText w:val="%1."/>
+      <w:lvlJc w:val="left"/>
+      <w:pPr>
+        <w:ind w:left="1429" w:hanging="360"/>
+      </w:pPr>
+    </w:lvl>
+    <w:lvl w:ilvl="1" w:tplc="04190019" w:tentative="1">
+      <w:start w:val="1"/>
+      <w:numFmt w:val="lowerLetter"/>
+      <w:lvlText w:val="%2."/>
+      <w:lvlJc w:val="left"/>
+      <w:pPr>
+        <w:ind w:left="2149" w:hanging="360"/>
+      </w:pPr>
+    </w:lvl>
+    <w:lvl w:ilvl="2" w:tplc="0419001B" w:tentative="1">
+      <w:start w:val="1"/>
+      <w:numFmt w:val="lowerRoman"/>
+      <w:lvlText w:val="%3."/>
+      <w:lvlJc w:val="right"/>
+      <w:pPr>
+        <w:ind w:left="2869" w:hanging="180"/>
+      </w:pPr>
+    </w:lvl>
+    <w:lvl w:ilvl="3" w:tplc="0419000F" w:tentative="1">
+      <w:start w:val="1"/>
+      <w:numFmt w:val="decimal"/>
+      <w:lvlText w:val="%4."/>
+      <w:lvlJc w:val="left"/>
+      <w:pPr>
+        <w:ind w:left="3589" w:hanging="360"/>
+      </w:pPr>
+    </w:lvl>
+    <w:lvl w:ilvl="4" w:tplc="04190019" w:tentative="1">
+      <w:start w:val="1"/>
+      <w:numFmt w:val="lowerLetter"/>
+      <w:lvlText w:val="%5."/>
+      <w:lvlJc w:val="left"/>
+      <w:pPr>
+        <w:ind w:left="4309" w:hanging="360"/>
+      </w:pPr>
+    </w:lvl>
+    <w:lvl w:ilvl="5" w:tplc="0419001B" w:tentative="1">
+      <w:start w:val="1"/>
+      <w:numFmt w:val="lowerRoman"/>
+      <w:lvlText w:val="%6."/>
+      <w:lvlJc w:val="right"/>
+      <w:pPr>
+        <w:ind w:left="5029" w:hanging="180"/>
+      </w:pPr>
+    </w:lvl>
+    <w:lvl w:ilvl="6" w:tplc="0419000F" w:tentative="1">
+      <w:start w:val="1"/>
+      <w:numFmt w:val="decimal"/>
+      <w:lvlText w:val="%7."/>
+      <w:lvlJc w:val="left"/>
+      <w:pPr>
+        <w:ind w:left="5749" w:hanging="360"/>
+      </w:pPr>
+    </w:lvl>
+    <w:lvl w:ilvl="7" w:tplc="04190019" w:tentative="1">
+      <w:start w:val="1"/>
+      <w:numFmt w:val="lowerLetter"/>
+      <w:lvlText w:val="%8."/>
+      <w:lvlJc w:val="left"/>
+      <w:pPr>
+        <w:ind w:left="6469" w:hanging="360"/>
+      </w:pPr>
+    </w:lvl>
+    <w:lvl w:ilvl="8" w:tplc="0419001B" w:tentative="1">
+      <w:start w:val="1"/>
+      <w:numFmt w:val="lowerRoman"/>
+      <w:lvlText w:val="%9."/>
+      <w:lvlJc w:val="right"/>
+      <w:pPr>
+        <w:ind w:left="7189" w:hanging="180"/>
+      </w:pPr>
+    </w:lvl>
+  </w:abstractNum>
+  <w:abstractNum w:abstractNumId="11">
+    <w:nsid w:val="485121D8"/>
+    <w:multiLevelType w:val="multilevel"/>
+    <w:tmpl w:val="3112DE58"/>
+    <w:lvl w:ilvl="0">
+      <w:start w:val="1"/>
+      <w:numFmt w:val="bullet"/>
+      <w:lvlText w:val=""/>
+      <w:lvlJc w:val="left"/>
+      <w:pPr>
+        <w:tabs>
+          <w:tab w:val="num" w:pos="720"/>
+        </w:tabs>
+        <w:ind w:left="720" w:hanging="360"/>
+      </w:pPr>
+      <w:rPr>
+        <w:rFonts w:ascii="Symbol" w:hAnsi="Symbol" w:hint="default"/>
+        <w:sz w:val="20"/>
+      </w:rPr>
+    </w:lvl>
+    <w:lvl w:ilvl="1" w:tentative="1">
+      <w:start w:val="1"/>
+      <w:numFmt w:val="bullet"/>
+      <w:lvlText w:val=""/>
+      <w:lvlJc w:val="left"/>
+      <w:pPr>
+        <w:tabs>
+          <w:tab w:val="num" w:pos="1440"/>
+        </w:tabs>
+        <w:ind w:left="1440" w:hanging="360"/>
+      </w:pPr>
+      <w:rPr>
+        <w:rFonts w:ascii="Symbol" w:hAnsi="Symbol" w:hint="default"/>
+        <w:sz w:val="20"/>
+      </w:rPr>
+    </w:lvl>
+    <w:lvl w:ilvl="2" w:tentative="1">
+      <w:start w:val="1"/>
+      <w:numFmt w:val="bullet"/>
+      <w:lvlText w:val=""/>
+      <w:lvlJc w:val="left"/>
+      <w:pPr>
+        <w:tabs>
+          <w:tab w:val="num" w:pos="2160"/>
+        </w:tabs>
+        <w:ind w:left="2160" w:hanging="360"/>
+      </w:pPr>
+      <w:rPr>
+        <w:rFonts w:ascii="Symbol" w:hAnsi="Symbol" w:hint="default"/>
+        <w:sz w:val="20"/>
+      </w:rPr>
+    </w:lvl>
+    <w:lvl w:ilvl="3" w:tentative="1">
+      <w:start w:val="1"/>
+      <w:numFmt w:val="bullet"/>
+      <w:lvlText w:val=""/>
+      <w:lvlJc w:val="left"/>
+      <w:pPr>
+        <w:tabs>
+          <w:tab w:val="num" w:pos="2880"/>
+        </w:tabs>
+        <w:ind w:left="2880" w:hanging="360"/>
+      </w:pPr>
+      <w:rPr>
+        <w:rFonts w:ascii="Symbol" w:hAnsi="Symbol" w:hint="default"/>
+        <w:sz w:val="20"/>
+      </w:rPr>
+    </w:lvl>
+    <w:lvl w:ilvl="4" w:tentative="1">
+      <w:start w:val="1"/>
+      <w:numFmt w:val="bullet"/>
+      <w:lvlText w:val=""/>
+      <w:lvlJc w:val="left"/>
+      <w:pPr>
+        <w:tabs>
+          <w:tab w:val="num" w:pos="3600"/>
+        </w:tabs>
+        <w:ind w:left="3600" w:hanging="360"/>
+      </w:pPr>
+      <w:rPr>
+        <w:rFonts w:ascii="Symbol" w:hAnsi="Symbol" w:hint="default"/>
+        <w:sz w:val="20"/>
+      </w:rPr>
+    </w:lvl>
+    <w:lvl w:ilvl="5" w:tentative="1">
+      <w:start w:val="1"/>
+      <w:numFmt w:val="bullet"/>
+      <w:lvlText w:val=""/>
+      <w:lvlJc w:val="left"/>
+      <w:pPr>
+        <w:tabs>
+          <w:tab w:val="num" w:pos="4320"/>
+        </w:tabs>
+        <w:ind w:left="4320" w:hanging="360"/>
+      </w:pPr>
+      <w:rPr>
+        <w:rFonts w:ascii="Symbol" w:hAnsi="Symbol" w:hint="default"/>
+        <w:sz w:val="20"/>
+      </w:rPr>
+    </w:lvl>
+    <w:lvl w:ilvl="6" w:tentative="1">
+      <w:start w:val="1"/>
+      <w:numFmt w:val="bullet"/>
+      <w:lvlText w:val=""/>
+      <w:lvlJc w:val="left"/>
+      <w:pPr>
+        <w:tabs>
+          <w:tab w:val="num" w:pos="5040"/>
+        </w:tabs>
+        <w:ind w:left="5040" w:hanging="360"/>
+      </w:pPr>
+      <w:rPr>
+        <w:rFonts w:ascii="Symbol" w:hAnsi="Symbol" w:hint="default"/>
+        <w:sz w:val="20"/>
+      </w:rPr>
+    </w:lvl>
+    <w:lvl w:ilvl="7" w:tentative="1">
+      <w:start w:val="1"/>
+      <w:numFmt w:val="bullet"/>
+      <w:lvlText w:val=""/>
+      <w:lvlJc w:val="left"/>
+      <w:pPr>
+        <w:tabs>
+          <w:tab w:val="num" w:pos="5760"/>
+        </w:tabs>
+        <w:ind w:left="5760" w:hanging="360"/>
+      </w:pPr>
+      <w:rPr>
+        <w:rFonts w:ascii="Symbol" w:hAnsi="Symbol" w:hint="default"/>
+        <w:sz w:val="20"/>
+      </w:rPr>
+    </w:lvl>
+    <w:lvl w:ilvl="8" w:tentative="1">
+      <w:start w:val="1"/>
+      <w:numFmt w:val="bullet"/>
+      <w:lvlText w:val=""/>
+      <w:lvlJc w:val="left"/>
+      <w:pPr>
+        <w:tabs>
+          <w:tab w:val="num" w:pos="6480"/>
+        </w:tabs>
+        <w:ind w:left="6480" w:hanging="360"/>
+      </w:pPr>
+      <w:rPr>
+        <w:rFonts w:ascii="Symbol" w:hAnsi="Symbol" w:hint="default"/>
+        <w:sz w:val="20"/>
+      </w:rPr>
+    </w:lvl>
+  </w:abstractNum>
+  <w:abstractNum w:abstractNumId="12">
+    <w:nsid w:val="4A585B4D"/>
+    <w:multiLevelType w:val="hybridMultilevel"/>
+    <w:tmpl w:val="B5AADC32"/>
+    <w:lvl w:ilvl="0" w:tplc="04190001">
+      <w:start w:val="1"/>
+      <w:numFmt w:val="bullet"/>
+      <w:lvlText w:val=""/>
+      <w:lvlJc w:val="left"/>
+      <w:pPr>
+        <w:ind w:left="1429" w:hanging="360"/>
+      </w:pPr>
+      <w:rPr>
+        <w:rFonts w:ascii="Symbol" w:hAnsi="Symbol" w:hint="default"/>
+      </w:rPr>
+    </w:lvl>
+    <w:lvl w:ilvl="1" w:tplc="04190003" w:tentative="1">
+      <w:start w:val="1"/>
+      <w:numFmt w:val="bullet"/>
+      <w:lvlText w:val="o"/>
+      <w:lvlJc w:val="left"/>
+      <w:pPr>
+        <w:ind w:left="2149" w:hanging="360"/>
+      </w:pPr>
+      <w:rPr>
+        <w:rFonts w:ascii="Courier New" w:hAnsi="Courier New" w:cs="Courier New" w:hint="default"/>
+      </w:rPr>
+    </w:lvl>
+    <w:lvl w:ilvl="2" w:tplc="04190005" w:tentative="1">
+      <w:start w:val="1"/>
+      <w:numFmt w:val="bullet"/>
+      <w:lvlText w:val=""/>
+      <w:lvlJc w:val="left"/>
+      <w:pPr>
+        <w:ind w:left="2869" w:hanging="360"/>
+      </w:pPr>
+      <w:rPr>
+        <w:rFonts w:ascii="Wingdings" w:hAnsi="Wingdings" w:hint="default"/>
+      </w:rPr>
+    </w:lvl>
+    <w:lvl w:ilvl="3" w:tplc="04190001" w:tentative="1">
+      <w:start w:val="1"/>
+      <w:numFmt w:val="bullet"/>
+      <w:lvlText w:val=""/>
+      <w:lvlJc w:val="left"/>
+      <w:pPr>
+        <w:ind w:left="3589" w:hanging="360"/>
+      </w:pPr>
+      <w:rPr>
+        <w:rFonts w:ascii="Symbol" w:hAnsi="Symbol" w:hint="default"/>
+      </w:rPr>
+    </w:lvl>
+    <w:lvl w:ilvl="4" w:tplc="04190003" w:tentative="1">
+      <w:start w:val="1"/>
+      <w:numFmt w:val="bullet"/>
+      <w:lvlText w:val="o"/>
+      <w:lvlJc w:val="left"/>
+      <w:pPr>
+        <w:ind w:left="4309" w:hanging="360"/>
+      </w:pPr>
+      <w:rPr>
+        <w:rFonts w:ascii="Courier New" w:hAnsi="Courier New" w:cs="Courier New" w:hint="default"/>
+      </w:rPr>
+    </w:lvl>
+    <w:lvl w:ilvl="5" w:tplc="04190005" w:tentative="1">
+      <w:start w:val="1"/>
+      <w:numFmt w:val="bullet"/>
+      <w:lvlText w:val=""/>
+      <w:lvlJc w:val="left"/>
+      <w:pPr>
+        <w:ind w:left="5029" w:hanging="360"/>
+      </w:pPr>
+      <w:rPr>
+        <w:rFonts w:ascii="Wingdings" w:hAnsi="Wingdings" w:hint="default"/>
+      </w:rPr>
+    </w:lvl>
+    <w:lvl w:ilvl="6" w:tplc="04190001" w:tentative="1">
+      <w:start w:val="1"/>
+      <w:numFmt w:val="bullet"/>
+      <w:lvlText w:val=""/>
+      <w:lvlJc w:val="left"/>
+      <w:pPr>
+        <w:ind w:left="5749" w:hanging="360"/>
+      </w:pPr>
+      <w:rPr>
+        <w:rFonts w:ascii="Symbol" w:hAnsi="Symbol" w:hint="default"/>
+      </w:rPr>
+    </w:lvl>
+    <w:lvl w:ilvl="7" w:tplc="04190003" w:tentative="1">
+      <w:start w:val="1"/>
+      <w:numFmt w:val="bullet"/>
+      <w:lvlText w:val="o"/>
+      <w:lvlJc w:val="left"/>
+      <w:pPr>
+        <w:ind w:left="6469" w:hanging="360"/>
+      </w:pPr>
+      <w:rPr>
+        <w:rFonts w:ascii="Courier New" w:hAnsi="Courier New" w:cs="Courier New" w:hint="default"/>
+      </w:rPr>
+    </w:lvl>
+    <w:lvl w:ilvl="8" w:tplc="04190005" w:tentative="1">
+      <w:start w:val="1"/>
+      <w:numFmt w:val="bullet"/>
+      <w:lvlText w:val=""/>
+      <w:lvlJc w:val="left"/>
+      <w:pPr>
+        <w:ind w:left="7189" w:hanging="360"/>
+      </w:pPr>
+      <w:rPr>
+        <w:rFonts w:ascii="Wingdings" w:hAnsi="Wingdings" w:hint="default"/>
+      </w:rPr>
+    </w:lvl>
+  </w:abstractNum>
+  <w:abstractNum w:abstractNumId="13">
     <w:nsid w:val="54A4604D"/>
     <w:multiLevelType w:val="hybridMultilevel"/>
     <w:tmpl w:val="7924F218"/>
@@ -2587,7 +5312,120 @@
       </w:rPr>
     </w:lvl>
   </w:abstractNum>
-  <w:abstractNum w:abstractNumId="6">
+  <w:abstractNum w:abstractNumId="14">
+    <w:nsid w:val="5F685538"/>
+    <w:multiLevelType w:val="hybridMultilevel"/>
+    <w:tmpl w:val="FE36EBDE"/>
+    <w:lvl w:ilvl="0" w:tplc="04190001">
+      <w:start w:val="1"/>
+      <w:numFmt w:val="bullet"/>
+      <w:lvlText w:val=""/>
+      <w:lvlJc w:val="left"/>
+      <w:pPr>
+        <w:ind w:left="1429" w:hanging="360"/>
+      </w:pPr>
+      <w:rPr>
+        <w:rFonts w:ascii="Symbol" w:hAnsi="Symbol" w:hint="default"/>
+      </w:rPr>
+    </w:lvl>
+    <w:lvl w:ilvl="1" w:tplc="04190003" w:tentative="1">
+      <w:start w:val="1"/>
+      <w:numFmt w:val="bullet"/>
+      <w:lvlText w:val="o"/>
+      <w:lvlJc w:val="left"/>
+      <w:pPr>
+        <w:ind w:left="2149" w:hanging="360"/>
+      </w:pPr>
+      <w:rPr>
+        <w:rFonts w:ascii="Courier New" w:hAnsi="Courier New" w:cs="Courier New" w:hint="default"/>
+      </w:rPr>
+    </w:lvl>
+    <w:lvl w:ilvl="2" w:tplc="04190005" w:tentative="1">
+      <w:start w:val="1"/>
+      <w:numFmt w:val="bullet"/>
+      <w:lvlText w:val=""/>
+      <w:lvlJc w:val="left"/>
+      <w:pPr>
+        <w:ind w:left="2869" w:hanging="360"/>
+      </w:pPr>
+      <w:rPr>
+        <w:rFonts w:ascii="Wingdings" w:hAnsi="Wingdings" w:hint="default"/>
+      </w:rPr>
+    </w:lvl>
+    <w:lvl w:ilvl="3" w:tplc="04190001" w:tentative="1">
+      <w:start w:val="1"/>
+      <w:numFmt w:val="bullet"/>
+      <w:lvlText w:val=""/>
+      <w:lvlJc w:val="left"/>
+      <w:pPr>
+        <w:ind w:left="3589" w:hanging="360"/>
+      </w:pPr>
+      <w:rPr>
+        <w:rFonts w:ascii="Symbol" w:hAnsi="Symbol" w:hint="default"/>
+      </w:rPr>
+    </w:lvl>
+    <w:lvl w:ilvl="4" w:tplc="04190003" w:tentative="1">
+      <w:start w:val="1"/>
+      <w:numFmt w:val="bullet"/>
+      <w:lvlText w:val="o"/>
+      <w:lvlJc w:val="left"/>
+      <w:pPr>
+        <w:ind w:left="4309" w:hanging="360"/>
+      </w:pPr>
+      <w:rPr>
+        <w:rFonts w:ascii="Courier New" w:hAnsi="Courier New" w:cs="Courier New" w:hint="default"/>
+      </w:rPr>
+    </w:lvl>
+    <w:lvl w:ilvl="5" w:tplc="04190005" w:tentative="1">
+      <w:start w:val="1"/>
+      <w:numFmt w:val="bullet"/>
+      <w:lvlText w:val=""/>
+      <w:lvlJc w:val="left"/>
+      <w:pPr>
+        <w:ind w:left="5029" w:hanging="360"/>
+      </w:pPr>
+      <w:rPr>
+        <w:rFonts w:ascii="Wingdings" w:hAnsi="Wingdings" w:hint="default"/>
+      </w:rPr>
+    </w:lvl>
+    <w:lvl w:ilvl="6" w:tplc="04190001" w:tentative="1">
+      <w:start w:val="1"/>
+      <w:numFmt w:val="bullet"/>
+      <w:lvlText w:val=""/>
+      <w:lvlJc w:val="left"/>
+      <w:pPr>
+        <w:ind w:left="5749" w:hanging="360"/>
+      </w:pPr>
+      <w:rPr>
+        <w:rFonts w:ascii="Symbol" w:hAnsi="Symbol" w:hint="default"/>
+      </w:rPr>
+    </w:lvl>
+    <w:lvl w:ilvl="7" w:tplc="04190003" w:tentative="1">
+      <w:start w:val="1"/>
+      <w:numFmt w:val="bullet"/>
+      <w:lvlText w:val="o"/>
+      <w:lvlJc w:val="left"/>
+      <w:pPr>
+        <w:ind w:left="6469" w:hanging="360"/>
+      </w:pPr>
+      <w:rPr>
+        <w:rFonts w:ascii="Courier New" w:hAnsi="Courier New" w:cs="Courier New" w:hint="default"/>
+      </w:rPr>
+    </w:lvl>
+    <w:lvl w:ilvl="8" w:tplc="04190005" w:tentative="1">
+      <w:start w:val="1"/>
+      <w:numFmt w:val="bullet"/>
+      <w:lvlText w:val=""/>
+      <w:lvlJc w:val="left"/>
+      <w:pPr>
+        <w:ind w:left="7189" w:hanging="360"/>
+      </w:pPr>
+      <w:rPr>
+        <w:rFonts w:ascii="Wingdings" w:hAnsi="Wingdings" w:hint="default"/>
+      </w:rPr>
+    </w:lvl>
+  </w:abstractNum>
+  <w:abstractNum w:abstractNumId="15">
     <w:nsid w:val="63D23092"/>
     <w:multiLevelType w:val="hybridMultilevel"/>
     <w:tmpl w:val="38FCA77C"/>
@@ -2700,7 +5538,7 @@
       </w:rPr>
     </w:lvl>
   </w:abstractNum>
-  <w:abstractNum w:abstractNumId="7">
+  <w:abstractNum w:abstractNumId="16">
     <w:nsid w:val="652A4C2C"/>
     <w:multiLevelType w:val="hybridMultilevel"/>
     <w:tmpl w:val="FFC01386"/>
@@ -2813,29 +5651,476 @@
       </w:rPr>
     </w:lvl>
   </w:abstractNum>
+  <w:abstractNum w:abstractNumId="17">
+    <w:nsid w:val="6DC4598F"/>
+    <w:multiLevelType w:val="multilevel"/>
+    <w:tmpl w:val="FAEE079A"/>
+    <w:lvl w:ilvl="0">
+      <w:start w:val="1"/>
+      <w:numFmt w:val="bullet"/>
+      <w:lvlText w:val=""/>
+      <w:lvlJc w:val="left"/>
+      <w:pPr>
+        <w:tabs>
+          <w:tab w:val="num" w:pos="720"/>
+        </w:tabs>
+        <w:ind w:left="720" w:hanging="360"/>
+      </w:pPr>
+      <w:rPr>
+        <w:rFonts w:ascii="Symbol" w:hAnsi="Symbol" w:hint="default"/>
+        <w:sz w:val="20"/>
+      </w:rPr>
+    </w:lvl>
+    <w:lvl w:ilvl="1" w:tentative="1">
+      <w:start w:val="1"/>
+      <w:numFmt w:val="bullet"/>
+      <w:lvlText w:val="o"/>
+      <w:lvlJc w:val="left"/>
+      <w:pPr>
+        <w:tabs>
+          <w:tab w:val="num" w:pos="1440"/>
+        </w:tabs>
+        <w:ind w:left="1440" w:hanging="360"/>
+      </w:pPr>
+      <w:rPr>
+        <w:rFonts w:ascii="Courier New" w:hAnsi="Courier New" w:hint="default"/>
+        <w:sz w:val="20"/>
+      </w:rPr>
+    </w:lvl>
+    <w:lvl w:ilvl="2" w:tentative="1">
+      <w:start w:val="1"/>
+      <w:numFmt w:val="bullet"/>
+      <w:lvlText w:val=""/>
+      <w:lvlJc w:val="left"/>
+      <w:pPr>
+        <w:tabs>
+          <w:tab w:val="num" w:pos="2160"/>
+        </w:tabs>
+        <w:ind w:left="2160" w:hanging="360"/>
+      </w:pPr>
+      <w:rPr>
+        <w:rFonts w:ascii="Wingdings" w:hAnsi="Wingdings" w:hint="default"/>
+        <w:sz w:val="20"/>
+      </w:rPr>
+    </w:lvl>
+    <w:lvl w:ilvl="3" w:tentative="1">
+      <w:start w:val="1"/>
+      <w:numFmt w:val="bullet"/>
+      <w:lvlText w:val=""/>
+      <w:lvlJc w:val="left"/>
+      <w:pPr>
+        <w:tabs>
+          <w:tab w:val="num" w:pos="2880"/>
+        </w:tabs>
+        <w:ind w:left="2880" w:hanging="360"/>
+      </w:pPr>
+      <w:rPr>
+        <w:rFonts w:ascii="Wingdings" w:hAnsi="Wingdings" w:hint="default"/>
+        <w:sz w:val="20"/>
+      </w:rPr>
+    </w:lvl>
+    <w:lvl w:ilvl="4" w:tentative="1">
+      <w:start w:val="1"/>
+      <w:numFmt w:val="bullet"/>
+      <w:lvlText w:val=""/>
+      <w:lvlJc w:val="left"/>
+      <w:pPr>
+        <w:tabs>
+          <w:tab w:val="num" w:pos="3600"/>
+        </w:tabs>
+        <w:ind w:left="3600" w:hanging="360"/>
+      </w:pPr>
+      <w:rPr>
+        <w:rFonts w:ascii="Wingdings" w:hAnsi="Wingdings" w:hint="default"/>
+        <w:sz w:val="20"/>
+      </w:rPr>
+    </w:lvl>
+    <w:lvl w:ilvl="5" w:tentative="1">
+      <w:start w:val="1"/>
+      <w:numFmt w:val="bullet"/>
+      <w:lvlText w:val=""/>
+      <w:lvlJc w:val="left"/>
+      <w:pPr>
+        <w:tabs>
+          <w:tab w:val="num" w:pos="4320"/>
+        </w:tabs>
+        <w:ind w:left="4320" w:hanging="360"/>
+      </w:pPr>
+      <w:rPr>
+        <w:rFonts w:ascii="Wingdings" w:hAnsi="Wingdings" w:hint="default"/>
+        <w:sz w:val="20"/>
+      </w:rPr>
+    </w:lvl>
+    <w:lvl w:ilvl="6" w:tentative="1">
+      <w:start w:val="1"/>
+      <w:numFmt w:val="bullet"/>
+      <w:lvlText w:val=""/>
+      <w:lvlJc w:val="left"/>
+      <w:pPr>
+        <w:tabs>
+          <w:tab w:val="num" w:pos="5040"/>
+        </w:tabs>
+        <w:ind w:left="5040" w:hanging="360"/>
+      </w:pPr>
+      <w:rPr>
+        <w:rFonts w:ascii="Wingdings" w:hAnsi="Wingdings" w:hint="default"/>
+        <w:sz w:val="20"/>
+      </w:rPr>
+    </w:lvl>
+    <w:lvl w:ilvl="7" w:tentative="1">
+      <w:start w:val="1"/>
+      <w:numFmt w:val="bullet"/>
+      <w:lvlText w:val=""/>
+      <w:lvlJc w:val="left"/>
+      <w:pPr>
+        <w:tabs>
+          <w:tab w:val="num" w:pos="5760"/>
+        </w:tabs>
+        <w:ind w:left="5760" w:hanging="360"/>
+      </w:pPr>
+      <w:rPr>
+        <w:rFonts w:ascii="Wingdings" w:hAnsi="Wingdings" w:hint="default"/>
+        <w:sz w:val="20"/>
+      </w:rPr>
+    </w:lvl>
+    <w:lvl w:ilvl="8" w:tentative="1">
+      <w:start w:val="1"/>
+      <w:numFmt w:val="bullet"/>
+      <w:lvlText w:val=""/>
+      <w:lvlJc w:val="left"/>
+      <w:pPr>
+        <w:tabs>
+          <w:tab w:val="num" w:pos="6480"/>
+        </w:tabs>
+        <w:ind w:left="6480" w:hanging="360"/>
+      </w:pPr>
+      <w:rPr>
+        <w:rFonts w:ascii="Wingdings" w:hAnsi="Wingdings" w:hint="default"/>
+        <w:sz w:val="20"/>
+      </w:rPr>
+    </w:lvl>
+  </w:abstractNum>
+  <w:abstractNum w:abstractNumId="18">
+    <w:nsid w:val="6FCF17BD"/>
+    <w:multiLevelType w:val="multilevel"/>
+    <w:tmpl w:val="E5A47CCE"/>
+    <w:lvl w:ilvl="0">
+      <w:start w:val="1"/>
+      <w:numFmt w:val="decimal"/>
+      <w:lvlText w:val="%1."/>
+      <w:lvlJc w:val="left"/>
+      <w:pPr>
+        <w:tabs>
+          <w:tab w:val="num" w:pos="720"/>
+        </w:tabs>
+        <w:ind w:left="720" w:hanging="360"/>
+      </w:pPr>
+    </w:lvl>
+    <w:lvl w:ilvl="1" w:tentative="1">
+      <w:start w:val="1"/>
+      <w:numFmt w:val="decimal"/>
+      <w:lvlText w:val="%2."/>
+      <w:lvlJc w:val="left"/>
+      <w:pPr>
+        <w:tabs>
+          <w:tab w:val="num" w:pos="1440"/>
+        </w:tabs>
+        <w:ind w:left="1440" w:hanging="360"/>
+      </w:pPr>
+    </w:lvl>
+    <w:lvl w:ilvl="2" w:tentative="1">
+      <w:start w:val="1"/>
+      <w:numFmt w:val="decimal"/>
+      <w:lvlText w:val="%3."/>
+      <w:lvlJc w:val="left"/>
+      <w:pPr>
+        <w:tabs>
+          <w:tab w:val="num" w:pos="2160"/>
+        </w:tabs>
+        <w:ind w:left="2160" w:hanging="360"/>
+      </w:pPr>
+    </w:lvl>
+    <w:lvl w:ilvl="3" w:tentative="1">
+      <w:start w:val="1"/>
+      <w:numFmt w:val="decimal"/>
+      <w:lvlText w:val="%4."/>
+      <w:lvlJc w:val="left"/>
+      <w:pPr>
+        <w:tabs>
+          <w:tab w:val="num" w:pos="2880"/>
+        </w:tabs>
+        <w:ind w:left="2880" w:hanging="360"/>
+      </w:pPr>
+    </w:lvl>
+    <w:lvl w:ilvl="4" w:tentative="1">
+      <w:start w:val="1"/>
+      <w:numFmt w:val="decimal"/>
+      <w:lvlText w:val="%5."/>
+      <w:lvlJc w:val="left"/>
+      <w:pPr>
+        <w:tabs>
+          <w:tab w:val="num" w:pos="3600"/>
+        </w:tabs>
+        <w:ind w:left="3600" w:hanging="360"/>
+      </w:pPr>
+    </w:lvl>
+    <w:lvl w:ilvl="5" w:tentative="1">
+      <w:start w:val="1"/>
+      <w:numFmt w:val="decimal"/>
+      <w:lvlText w:val="%6."/>
+      <w:lvlJc w:val="left"/>
+      <w:pPr>
+        <w:tabs>
+          <w:tab w:val="num" w:pos="4320"/>
+        </w:tabs>
+        <w:ind w:left="4320" w:hanging="360"/>
+      </w:pPr>
+    </w:lvl>
+    <w:lvl w:ilvl="6" w:tentative="1">
+      <w:start w:val="1"/>
+      <w:numFmt w:val="decimal"/>
+      <w:lvlText w:val="%7."/>
+      <w:lvlJc w:val="left"/>
+      <w:pPr>
+        <w:tabs>
+          <w:tab w:val="num" w:pos="5040"/>
+        </w:tabs>
+        <w:ind w:left="5040" w:hanging="360"/>
+      </w:pPr>
+    </w:lvl>
+    <w:lvl w:ilvl="7" w:tentative="1">
+      <w:start w:val="1"/>
+      <w:numFmt w:val="decimal"/>
+      <w:lvlText w:val="%8."/>
+      <w:lvlJc w:val="left"/>
+      <w:pPr>
+        <w:tabs>
+          <w:tab w:val="num" w:pos="5760"/>
+        </w:tabs>
+        <w:ind w:left="5760" w:hanging="360"/>
+      </w:pPr>
+    </w:lvl>
+    <w:lvl w:ilvl="8" w:tentative="1">
+      <w:start w:val="1"/>
+      <w:numFmt w:val="decimal"/>
+      <w:lvlText w:val="%9."/>
+      <w:lvlJc w:val="left"/>
+      <w:pPr>
+        <w:tabs>
+          <w:tab w:val="num" w:pos="6480"/>
+        </w:tabs>
+        <w:ind w:left="6480" w:hanging="360"/>
+      </w:pPr>
+    </w:lvl>
+  </w:abstractNum>
+  <w:abstractNum w:abstractNumId="19">
+    <w:nsid w:val="7DA46271"/>
+    <w:multiLevelType w:val="multilevel"/>
+    <w:tmpl w:val="A13038DA"/>
+    <w:lvl w:ilvl="0">
+      <w:start w:val="1"/>
+      <w:numFmt w:val="bullet"/>
+      <w:lvlText w:val=""/>
+      <w:lvlJc w:val="left"/>
+      <w:pPr>
+        <w:tabs>
+          <w:tab w:val="num" w:pos="720"/>
+        </w:tabs>
+        <w:ind w:left="720" w:hanging="360"/>
+      </w:pPr>
+      <w:rPr>
+        <w:rFonts w:ascii="Symbol" w:hAnsi="Symbol" w:hint="default"/>
+        <w:sz w:val="20"/>
+      </w:rPr>
+    </w:lvl>
+    <w:lvl w:ilvl="1" w:tentative="1">
+      <w:start w:val="1"/>
+      <w:numFmt w:val="bullet"/>
+      <w:lvlText w:val=""/>
+      <w:lvlJc w:val="left"/>
+      <w:pPr>
+        <w:tabs>
+          <w:tab w:val="num" w:pos="1440"/>
+        </w:tabs>
+        <w:ind w:left="1440" w:hanging="360"/>
+      </w:pPr>
+      <w:rPr>
+        <w:rFonts w:ascii="Symbol" w:hAnsi="Symbol" w:hint="default"/>
+        <w:sz w:val="20"/>
+      </w:rPr>
+    </w:lvl>
+    <w:lvl w:ilvl="2" w:tentative="1">
+      <w:start w:val="1"/>
+      <w:numFmt w:val="bullet"/>
+      <w:lvlText w:val=""/>
+      <w:lvlJc w:val="left"/>
+      <w:pPr>
+        <w:tabs>
+          <w:tab w:val="num" w:pos="2160"/>
+        </w:tabs>
+        <w:ind w:left="2160" w:hanging="360"/>
+      </w:pPr>
+      <w:rPr>
+        <w:rFonts w:ascii="Symbol" w:hAnsi="Symbol" w:hint="default"/>
+        <w:sz w:val="20"/>
+      </w:rPr>
+    </w:lvl>
+    <w:lvl w:ilvl="3" w:tentative="1">
+      <w:start w:val="1"/>
+      <w:numFmt w:val="bullet"/>
+      <w:lvlText w:val=""/>
+      <w:lvlJc w:val="left"/>
+      <w:pPr>
+        <w:tabs>
+          <w:tab w:val="num" w:pos="2880"/>
+        </w:tabs>
+        <w:ind w:left="2880" w:hanging="360"/>
+      </w:pPr>
+      <w:rPr>
+        <w:rFonts w:ascii="Symbol" w:hAnsi="Symbol" w:hint="default"/>
+        <w:sz w:val="20"/>
+      </w:rPr>
+    </w:lvl>
+    <w:lvl w:ilvl="4" w:tentative="1">
+      <w:start w:val="1"/>
+      <w:numFmt w:val="bullet"/>
+      <w:lvlText w:val=""/>
+      <w:lvlJc w:val="left"/>
+      <w:pPr>
+        <w:tabs>
+          <w:tab w:val="num" w:pos="3600"/>
+        </w:tabs>
+        <w:ind w:left="3600" w:hanging="360"/>
+      </w:pPr>
+      <w:rPr>
+        <w:rFonts w:ascii="Symbol" w:hAnsi="Symbol" w:hint="default"/>
+        <w:sz w:val="20"/>
+      </w:rPr>
+    </w:lvl>
+    <w:lvl w:ilvl="5" w:tentative="1">
+      <w:start w:val="1"/>
+      <w:numFmt w:val="bullet"/>
+      <w:lvlText w:val=""/>
+      <w:lvlJc w:val="left"/>
+      <w:pPr>
+        <w:tabs>
+          <w:tab w:val="num" w:pos="4320"/>
+        </w:tabs>
+        <w:ind w:left="4320" w:hanging="360"/>
+      </w:pPr>
+      <w:rPr>
+        <w:rFonts w:ascii="Symbol" w:hAnsi="Symbol" w:hint="default"/>
+        <w:sz w:val="20"/>
+      </w:rPr>
+    </w:lvl>
+    <w:lvl w:ilvl="6" w:tentative="1">
+      <w:start w:val="1"/>
+      <w:numFmt w:val="bullet"/>
+      <w:lvlText w:val=""/>
+      <w:lvlJc w:val="left"/>
+      <w:pPr>
+        <w:tabs>
+          <w:tab w:val="num" w:pos="5040"/>
+        </w:tabs>
+        <w:ind w:left="5040" w:hanging="360"/>
+      </w:pPr>
+      <w:rPr>
+        <w:rFonts w:ascii="Symbol" w:hAnsi="Symbol" w:hint="default"/>
+        <w:sz w:val="20"/>
+      </w:rPr>
+    </w:lvl>
+    <w:lvl w:ilvl="7" w:tentative="1">
+      <w:start w:val="1"/>
+      <w:numFmt w:val="bullet"/>
+      <w:lvlText w:val=""/>
+      <w:lvlJc w:val="left"/>
+      <w:pPr>
+        <w:tabs>
+          <w:tab w:val="num" w:pos="5760"/>
+        </w:tabs>
+        <w:ind w:left="5760" w:hanging="360"/>
+      </w:pPr>
+      <w:rPr>
+        <w:rFonts w:ascii="Symbol" w:hAnsi="Symbol" w:hint="default"/>
+        <w:sz w:val="20"/>
+      </w:rPr>
+    </w:lvl>
+    <w:lvl w:ilvl="8" w:tentative="1">
+      <w:start w:val="1"/>
+      <w:numFmt w:val="bullet"/>
+      <w:lvlText w:val=""/>
+      <w:lvlJc w:val="left"/>
+      <w:pPr>
+        <w:tabs>
+          <w:tab w:val="num" w:pos="6480"/>
+        </w:tabs>
+        <w:ind w:left="6480" w:hanging="360"/>
+      </w:pPr>
+      <w:rPr>
+        <w:rFonts w:ascii="Symbol" w:hAnsi="Symbol" w:hint="default"/>
+        <w:sz w:val="20"/>
+      </w:rPr>
+    </w:lvl>
+  </w:abstractNum>
   <w:num w:numId="1">
+    <w:abstractNumId w:val="5"/>
+  </w:num>
+  <w:num w:numId="2">
+    <w:abstractNumId w:val="13"/>
+  </w:num>
+  <w:num w:numId="3">
+    <w:abstractNumId w:val="3"/>
+  </w:num>
+  <w:num w:numId="4">
+    <w:abstractNumId w:val="15"/>
+  </w:num>
+  <w:num w:numId="5">
+    <w:abstractNumId w:val="9"/>
+  </w:num>
+  <w:num w:numId="6">
+    <w:abstractNumId w:val="6"/>
+  </w:num>
+  <w:num w:numId="7">
+    <w:abstractNumId w:val="16"/>
+  </w:num>
+  <w:num w:numId="8">
+    <w:abstractNumId w:val="7"/>
+  </w:num>
+  <w:num w:numId="9">
+    <w:abstractNumId w:val="4"/>
+  </w:num>
+  <w:num w:numId="10">
+    <w:abstractNumId w:val="17"/>
+  </w:num>
+  <w:num w:numId="11">
     <w:abstractNumId w:val="1"/>
   </w:num>
-  <w:num w:numId="2">
-    <w:abstractNumId w:val="5"/>
+  <w:num w:numId="12">
+    <w:abstractNumId w:val="18"/>
   </w:num>
-  <w:num w:numId="3">
+  <w:num w:numId="13">
+    <w:abstractNumId w:val="11"/>
+  </w:num>
+  <w:num w:numId="14">
+    <w:abstractNumId w:val="14"/>
+  </w:num>
+  <w:num w:numId="15">
+    <w:abstractNumId w:val="12"/>
+  </w:num>
+  <w:num w:numId="16">
+    <w:abstractNumId w:val="10"/>
+  </w:num>
+  <w:num w:numId="17">
     <w:abstractNumId w:val="0"/>
   </w:num>
-  <w:num w:numId="4">
-    <w:abstractNumId w:val="6"/>
+  <w:num w:numId="18">
+    <w:abstractNumId w:val="19"/>
   </w:num>
-  <w:num w:numId="5">
-    <w:abstractNumId w:val="4"/>
+  <w:num w:numId="19">
+    <w:abstractNumId w:val="8"/>
   </w:num>
-  <w:num w:numId="6">
+  <w:num w:numId="20">
     <w:abstractNumId w:val="2"/>
-  </w:num>
-  <w:num w:numId="7">
-    <w:abstractNumId w:val="7"/>
-  </w:num>
-  <w:num w:numId="8">
-    <w:abstractNumId w:val="3"/>
   </w:num>
   <w:numIdMacAtCleanup w:val="6"/>
 </w:numbering>
@@ -3437,6 +6722,46 @@
     <w:basedOn w:val="a0"/>
     <w:rsid w:val="00867723"/>
   </w:style>
+  <w:style w:type="character" w:customStyle="1" w:styleId="toctoggle">
+    <w:name w:val="toctoggle"/>
+    <w:basedOn w:val="a0"/>
+    <w:rsid w:val="00A94BA4"/>
+  </w:style>
+  <w:style w:type="character" w:customStyle="1" w:styleId="tocnumber">
+    <w:name w:val="tocnumber"/>
+    <w:basedOn w:val="a0"/>
+    <w:rsid w:val="00A94BA4"/>
+  </w:style>
+  <w:style w:type="character" w:customStyle="1" w:styleId="toctext">
+    <w:name w:val="toctext"/>
+    <w:basedOn w:val="a0"/>
+    <w:rsid w:val="00A94BA4"/>
+  </w:style>
+  <w:style w:type="character" w:customStyle="1" w:styleId="mw-headline">
+    <w:name w:val="mw-headline"/>
+    <w:basedOn w:val="a0"/>
+    <w:rsid w:val="00A94BA4"/>
+  </w:style>
+  <w:style w:type="character" w:customStyle="1" w:styleId="mw-editsection">
+    <w:name w:val="mw-editsection"/>
+    <w:basedOn w:val="a0"/>
+    <w:rsid w:val="00A94BA4"/>
+  </w:style>
+  <w:style w:type="character" w:customStyle="1" w:styleId="mw-editsection-bracket">
+    <w:name w:val="mw-editsection-bracket"/>
+    <w:basedOn w:val="a0"/>
+    <w:rsid w:val="00A94BA4"/>
+  </w:style>
+  <w:style w:type="character" w:customStyle="1" w:styleId="mw-editsection-divider">
+    <w:name w:val="mw-editsection-divider"/>
+    <w:basedOn w:val="a0"/>
+    <w:rsid w:val="00A94BA4"/>
+  </w:style>
+  <w:style w:type="character" w:customStyle="1" w:styleId="noprint">
+    <w:name w:val="noprint"/>
+    <w:basedOn w:val="a0"/>
+    <w:rsid w:val="00A94BA4"/>
+  </w:style>
 </w:styles>
 </file>
 
@@ -3728,7 +7053,7 @@
 </file>
 
 <file path=customXml/itemProps1.xml><?xml version="1.0" encoding="utf-8"?>
-<ds:datastoreItem xmlns:ds="http://schemas.openxmlformats.org/officeDocument/2006/customXml" ds:itemID="{B26D86E4-6555-4CC8-B807-7758974EC4BC}">
+<ds:datastoreItem xmlns:ds="http://schemas.openxmlformats.org/officeDocument/2006/customXml" ds:itemID="{E9BA10EC-9B63-4E42-BCA6-88B83D070F58}">
   <ds:schemaRefs>
     <ds:schemaRef ds:uri="http://schemas.openxmlformats.org/officeDocument/2006/bibliography"/>
   </ds:schemaRefs>

</xml_diff>